<commit_message>
Sqrt of size class
</commit_message>
<xml_diff>
--- a/Tables/alphaTable2_Env.docx
+++ b/Tables/alphaTable2_Env.docx
@@ -529,7 +529,7 @@
                 <w:szCs w:val="22"/>
                 <w:color w:val="000000"/>
               </w:rPr>
-              <w:t xml:space="preserve">3.9 x 10</w:t>
+              <w:t xml:space="preserve">4.0 x 10</w:t>
             </w:r>
             <w:r>
               <w:rPr>
@@ -800,52 +800,76 @@
                 <w:szCs w:val="22"/>
                 <w:color w:val="000000"/>
               </w:rPr>
-              <w:t xml:space="preserve">log(Size Class)</w:t>
-            </w:r>
-          </w:p>
-        </w:tc>
-        <w:tc>
-          <w:tcPr>
-            <w:tcBorders>
-              <w:bottom w:val="single" w:sz="4" w:space="0" w:color="666666"/>
-              <w:top w:val="single" w:sz="4" w:space="0" w:color="666666"/>
-              <w:left w:val="none" w:sz="0" w:space="0" w:color="000000"/>
-              <w:right w:val="none" w:sz="0" w:space="0" w:color="000000"/>
-            </w:tcBorders>
-            <w:shd w:val="clear" w:color="auto" w:fill="FFFFFF"/>
-            <w:tcMar>
-              <w:top w:w="0" w:type="dxa"/>
-              <w:bottom w:w="0" w:type="dxa"/>
-              <w:left w:w="0" w:type="dxa"/>
-              <w:right w:w="0" w:type="dxa"/>
-            </w:tcMar>
-            <w:vAlign w:val="center"/>
-          </w:tcPr>
-          <w:p>
-            <w:pPr>
-              <w:pStyle w:val="Normal"/>
-              <w:jc w:val="right"/>
-              <w:keepNext/>
-              <w:pBdr>
-                <w:bottom w:val="none" w:sz="0" w:space="0" w:color="000000"/>
-                <w:top w:val="none" w:sz="0" w:space="0" w:color="000000"/>
-                <w:left w:val="none" w:sz="0" w:space="0" w:color="000000"/>
-                <w:right w:val="none" w:sz="0" w:space="0" w:color="000000"/>
-              </w:pBdr>
-              <w:spacing w:after="100" w:before="100" w:line="240"/>
-              <w:ind w:firstLine="0" w:left="100" w:right="100"/>
-            </w:pPr>
-            <w:r>
-              <w:rPr>
-                <w:rFonts w:ascii="DejaVu Sans" w:hAnsi="DejaVu Sans" w:eastAsia="DejaVu Sans" w:cs="DejaVu Sans"/>
-                <w:i w:val="false"/>
-                <w:b w:val="false"/>
-                <w:u w:val="none"/>
-                <w:sz w:val="22"/>
-                <w:szCs w:val="22"/>
-                <w:color w:val="000000"/>
-              </w:rPr>
-              <w:t xml:space="preserve">2.8 x 10</w:t>
+              <w:t xml:space="preserve">√Size</w:t>
+            </w:r>
+            <w:r>
+              <w:rPr>
+                <w:rFonts w:ascii="DejaVu Sans" w:hAnsi="DejaVu Sans" w:eastAsia="DejaVu Sans" w:cs="DejaVu Sans"/>
+                <w:i w:val="false"/>
+                <w:b w:val="false"/>
+                <w:u w:val="none"/>
+                <w:sz w:val="22"/>
+                <w:szCs w:val="22"/>
+                <w:color w:val="000000"/>
+              </w:rPr>
+              <w:t xml:space="preserve"> </w:t>
+            </w:r>
+            <w:r>
+              <w:rPr>
+                <w:rFonts w:ascii="DejaVu Sans" w:hAnsi="DejaVu Sans" w:eastAsia="DejaVu Sans" w:cs="DejaVu Sans"/>
+                <w:i w:val="false"/>
+                <w:b w:val="false"/>
+                <w:u w:val="none"/>
+                <w:sz w:val="22"/>
+                <w:szCs w:val="22"/>
+                <w:color w:val="000000"/>
+              </w:rPr>
+              <w:t xml:space="preserve">Class</w:t>
+            </w:r>
+          </w:p>
+        </w:tc>
+        <w:tc>
+          <w:tcPr>
+            <w:tcBorders>
+              <w:bottom w:val="single" w:sz="4" w:space="0" w:color="666666"/>
+              <w:top w:val="single" w:sz="4" w:space="0" w:color="666666"/>
+              <w:left w:val="none" w:sz="0" w:space="0" w:color="000000"/>
+              <w:right w:val="none" w:sz="0" w:space="0" w:color="000000"/>
+            </w:tcBorders>
+            <w:shd w:val="clear" w:color="auto" w:fill="FFFFFF"/>
+            <w:tcMar>
+              <w:top w:w="0" w:type="dxa"/>
+              <w:bottom w:w="0" w:type="dxa"/>
+              <w:left w:w="0" w:type="dxa"/>
+              <w:right w:w="0" w:type="dxa"/>
+            </w:tcMar>
+            <w:vAlign w:val="center"/>
+          </w:tcPr>
+          <w:p>
+            <w:pPr>
+              <w:pStyle w:val="Normal"/>
+              <w:jc w:val="right"/>
+              <w:keepNext/>
+              <w:pBdr>
+                <w:bottom w:val="none" w:sz="0" w:space="0" w:color="000000"/>
+                <w:top w:val="none" w:sz="0" w:space="0" w:color="000000"/>
+                <w:left w:val="none" w:sz="0" w:space="0" w:color="000000"/>
+                <w:right w:val="none" w:sz="0" w:space="0" w:color="000000"/>
+              </w:pBdr>
+              <w:spacing w:after="100" w:before="100" w:line="240"/>
+              <w:ind w:firstLine="0" w:left="100" w:right="100"/>
+            </w:pPr>
+            <w:r>
+              <w:rPr>
+                <w:rFonts w:ascii="DejaVu Sans" w:hAnsi="DejaVu Sans" w:eastAsia="DejaVu Sans" w:cs="DejaVu Sans"/>
+                <w:i w:val="false"/>
+                <w:b w:val="false"/>
+                <w:u w:val="none"/>
+                <w:sz w:val="22"/>
+                <w:szCs w:val="22"/>
+                <w:color w:val="000000"/>
+              </w:rPr>
+              <w:t xml:space="preserve">-9.7 x 10</w:t>
             </w:r>
             <w:r>
               <w:rPr>
@@ -858,52 +882,52 @@
                 <w:szCs w:val="22"/>
                 <w:color w:val="000000"/>
               </w:rPr>
-              <w:t xml:space="preserve">2</w:t>
-            </w:r>
-          </w:p>
-        </w:tc>
-        <w:tc>
-          <w:tcPr>
-            <w:tcBorders>
-              <w:bottom w:val="single" w:sz="4" w:space="0" w:color="666666"/>
-              <w:top w:val="single" w:sz="4" w:space="0" w:color="666666"/>
-              <w:left w:val="none" w:sz="0" w:space="0" w:color="000000"/>
-              <w:right w:val="none" w:sz="0" w:space="0" w:color="000000"/>
-            </w:tcBorders>
-            <w:shd w:val="clear" w:color="auto" w:fill="FFFFFF"/>
-            <w:tcMar>
-              <w:top w:w="0" w:type="dxa"/>
-              <w:bottom w:w="0" w:type="dxa"/>
-              <w:left w:w="0" w:type="dxa"/>
-              <w:right w:w="0" w:type="dxa"/>
-            </w:tcMar>
-            <w:vAlign w:val="center"/>
-          </w:tcPr>
-          <w:p>
-            <w:pPr>
-              <w:pStyle w:val="Normal"/>
-              <w:jc w:val="right"/>
-              <w:keepNext/>
-              <w:pBdr>
-                <w:bottom w:val="none" w:sz="0" w:space="0" w:color="000000"/>
-                <w:top w:val="none" w:sz="0" w:space="0" w:color="000000"/>
-                <w:left w:val="none" w:sz="0" w:space="0" w:color="000000"/>
-                <w:right w:val="none" w:sz="0" w:space="0" w:color="000000"/>
-              </w:pBdr>
-              <w:spacing w:after="100" w:before="100" w:line="240"/>
-              <w:ind w:firstLine="0" w:left="100" w:right="100"/>
-            </w:pPr>
-            <w:r>
-              <w:rPr>
-                <w:rFonts w:ascii="DejaVu Sans" w:hAnsi="DejaVu Sans" w:eastAsia="DejaVu Sans" w:cs="DejaVu Sans"/>
-                <w:i w:val="false"/>
-                <w:b w:val="false"/>
-                <w:u w:val="none"/>
-                <w:sz w:val="22"/>
-                <w:szCs w:val="22"/>
-                <w:color w:val="000000"/>
-              </w:rPr>
-              <w:t xml:space="preserve">6.1 x 10</w:t>
+              <w:t xml:space="preserve">1</w:t>
+            </w:r>
+          </w:p>
+        </w:tc>
+        <w:tc>
+          <w:tcPr>
+            <w:tcBorders>
+              <w:bottom w:val="single" w:sz="4" w:space="0" w:color="666666"/>
+              <w:top w:val="single" w:sz="4" w:space="0" w:color="666666"/>
+              <w:left w:val="none" w:sz="0" w:space="0" w:color="000000"/>
+              <w:right w:val="none" w:sz="0" w:space="0" w:color="000000"/>
+            </w:tcBorders>
+            <w:shd w:val="clear" w:color="auto" w:fill="FFFFFF"/>
+            <w:tcMar>
+              <w:top w:w="0" w:type="dxa"/>
+              <w:bottom w:w="0" w:type="dxa"/>
+              <w:left w:w="0" w:type="dxa"/>
+              <w:right w:w="0" w:type="dxa"/>
+            </w:tcMar>
+            <w:vAlign w:val="center"/>
+          </w:tcPr>
+          <w:p>
+            <w:pPr>
+              <w:pStyle w:val="Normal"/>
+              <w:jc w:val="right"/>
+              <w:keepNext/>
+              <w:pBdr>
+                <w:bottom w:val="none" w:sz="0" w:space="0" w:color="000000"/>
+                <w:top w:val="none" w:sz="0" w:space="0" w:color="000000"/>
+                <w:left w:val="none" w:sz="0" w:space="0" w:color="000000"/>
+                <w:right w:val="none" w:sz="0" w:space="0" w:color="000000"/>
+              </w:pBdr>
+              <w:spacing w:after="100" w:before="100" w:line="240"/>
+              <w:ind w:firstLine="0" w:left="100" w:right="100"/>
+            </w:pPr>
+            <w:r>
+              <w:rPr>
+                <w:rFonts w:ascii="DejaVu Sans" w:hAnsi="DejaVu Sans" w:eastAsia="DejaVu Sans" w:cs="DejaVu Sans"/>
+                <w:i w:val="false"/>
+                <w:b w:val="false"/>
+                <w:u w:val="none"/>
+                <w:sz w:val="22"/>
+                <w:szCs w:val="22"/>
+                <w:color w:val="000000"/>
+              </w:rPr>
+              <w:t xml:space="preserve">2.1 x 10</w:t>
             </w:r>
             <w:r>
               <w:rPr>
@@ -1116,7 +1140,31 @@
                 <w:szCs w:val="22"/>
                 <w:color w:val="000000"/>
               </w:rPr>
-              <w:t xml:space="preserve">log(Size Class)</w:t>
+              <w:t xml:space="preserve">√Size</w:t>
+            </w:r>
+            <w:r>
+              <w:rPr>
+                <w:rFonts w:ascii="DejaVu Sans" w:hAnsi="DejaVu Sans" w:eastAsia="DejaVu Sans" w:cs="DejaVu Sans"/>
+                <w:i w:val="false"/>
+                <w:b w:val="false"/>
+                <w:u w:val="none"/>
+                <w:sz w:val="22"/>
+                <w:szCs w:val="22"/>
+                <w:color w:val="000000"/>
+              </w:rPr>
+              <w:t xml:space="preserve"> </w:t>
+            </w:r>
+            <w:r>
+              <w:rPr>
+                <w:rFonts w:ascii="DejaVu Sans" w:hAnsi="DejaVu Sans" w:eastAsia="DejaVu Sans" w:cs="DejaVu Sans"/>
+                <w:i w:val="false"/>
+                <w:b w:val="false"/>
+                <w:u w:val="none"/>
+                <w:sz w:val="22"/>
+                <w:szCs w:val="22"/>
+                <w:color w:val="000000"/>
+              </w:rPr>
+              <w:t xml:space="preserve">Class</w:t>
             </w:r>
             <w:r>
               <w:rPr>
@@ -1174,7 +1222,7 @@
                 <w:szCs w:val="22"/>
                 <w:color w:val="000000"/>
               </w:rPr>
-              <w:t xml:space="preserve">-7.4 x 10</w:t>
+              <w:t xml:space="preserve">2.5 x 10</w:t>
             </w:r>
             <w:r>
               <w:rPr>
@@ -1187,52 +1235,52 @@
                 <w:szCs w:val="22"/>
                 <w:color w:val="000000"/>
               </w:rPr>
-              <w:t xml:space="preserve">1</w:t>
-            </w:r>
-          </w:p>
-        </w:tc>
-        <w:tc>
-          <w:tcPr>
-            <w:tcBorders>
-              <w:bottom w:val="single" w:sz="4" w:space="0" w:color="666666"/>
-              <w:top w:val="single" w:sz="4" w:space="0" w:color="666666"/>
-              <w:left w:val="none" w:sz="0" w:space="0" w:color="000000"/>
-              <w:right w:val="none" w:sz="0" w:space="0" w:color="000000"/>
-            </w:tcBorders>
-            <w:shd w:val="clear" w:color="auto" w:fill="FFFFFF"/>
-            <w:tcMar>
-              <w:top w:w="0" w:type="dxa"/>
-              <w:bottom w:w="0" w:type="dxa"/>
-              <w:left w:w="0" w:type="dxa"/>
-              <w:right w:w="0" w:type="dxa"/>
-            </w:tcMar>
-            <w:vAlign w:val="center"/>
-          </w:tcPr>
-          <w:p>
-            <w:pPr>
-              <w:pStyle w:val="Normal"/>
-              <w:jc w:val="right"/>
-              <w:keepNext/>
-              <w:pBdr>
-                <w:bottom w:val="none" w:sz="0" w:space="0" w:color="000000"/>
-                <w:top w:val="none" w:sz="0" w:space="0" w:color="000000"/>
-                <w:left w:val="none" w:sz="0" w:space="0" w:color="000000"/>
-                <w:right w:val="none" w:sz="0" w:space="0" w:color="000000"/>
-              </w:pBdr>
-              <w:spacing w:after="100" w:before="100" w:line="240"/>
-              <w:ind w:firstLine="0" w:left="100" w:right="100"/>
-            </w:pPr>
-            <w:r>
-              <w:rPr>
-                <w:rFonts w:ascii="DejaVu Sans" w:hAnsi="DejaVu Sans" w:eastAsia="DejaVu Sans" w:cs="DejaVu Sans"/>
-                <w:i w:val="false"/>
-                <w:b w:val="false"/>
-                <w:u w:val="none"/>
-                <w:sz w:val="22"/>
-                <w:szCs w:val="22"/>
-                <w:color w:val="000000"/>
-              </w:rPr>
-              <w:t xml:space="preserve">1.2 x 10</w:t>
+              <w:t xml:space="preserve">0</w:t>
+            </w:r>
+          </w:p>
+        </w:tc>
+        <w:tc>
+          <w:tcPr>
+            <w:tcBorders>
+              <w:bottom w:val="single" w:sz="4" w:space="0" w:color="666666"/>
+              <w:top w:val="single" w:sz="4" w:space="0" w:color="666666"/>
+              <w:left w:val="none" w:sz="0" w:space="0" w:color="000000"/>
+              <w:right w:val="none" w:sz="0" w:space="0" w:color="000000"/>
+            </w:tcBorders>
+            <w:shd w:val="clear" w:color="auto" w:fill="FFFFFF"/>
+            <w:tcMar>
+              <w:top w:w="0" w:type="dxa"/>
+              <w:bottom w:w="0" w:type="dxa"/>
+              <w:left w:w="0" w:type="dxa"/>
+              <w:right w:w="0" w:type="dxa"/>
+            </w:tcMar>
+            <w:vAlign w:val="center"/>
+          </w:tcPr>
+          <w:p>
+            <w:pPr>
+              <w:pStyle w:val="Normal"/>
+              <w:jc w:val="right"/>
+              <w:keepNext/>
+              <w:pBdr>
+                <w:bottom w:val="none" w:sz="0" w:space="0" w:color="000000"/>
+                <w:top w:val="none" w:sz="0" w:space="0" w:color="000000"/>
+                <w:left w:val="none" w:sz="0" w:space="0" w:color="000000"/>
+                <w:right w:val="none" w:sz="0" w:space="0" w:color="000000"/>
+              </w:pBdr>
+              <w:spacing w:after="100" w:before="100" w:line="240"/>
+              <w:ind w:firstLine="0" w:left="100" w:right="100"/>
+            </w:pPr>
+            <w:r>
+              <w:rPr>
+                <w:rFonts w:ascii="DejaVu Sans" w:hAnsi="DejaVu Sans" w:eastAsia="DejaVu Sans" w:cs="DejaVu Sans"/>
+                <w:i w:val="false"/>
+                <w:b w:val="false"/>
+                <w:u w:val="none"/>
+                <w:sz w:val="22"/>
+                <w:szCs w:val="22"/>
+                <w:color w:val="000000"/>
+              </w:rPr>
+              <w:t xml:space="preserve">1.1 x 10</w:t>
             </w:r>
             <w:r>
               <w:rPr>
@@ -1245,7 +1293,7 @@
                 <w:szCs w:val="22"/>
                 <w:color w:val="000000"/>
               </w:rPr>
-              <w:t xml:space="preserve">1</w:t>
+              <w:t xml:space="preserve">0</w:t>
             </w:r>
           </w:p>
         </w:tc>
@@ -1335,31 +1383,7 @@
                 <w:szCs w:val="22"/>
                 <w:color w:val="000000"/>
               </w:rPr>
-              <w:t xml:space="preserve">&lt;</w:t>
-            </w:r>
-            <w:r>
-              <w:rPr>
-                <w:rFonts w:ascii="DejaVu Sans" w:hAnsi="DejaVu Sans" w:eastAsia="DejaVu Sans" w:cs="DejaVu Sans"/>
-                <w:i w:val="false"/>
-                <w:b w:val="true"/>
-                <w:u w:val="none"/>
-                <w:sz w:val="22"/>
-                <w:szCs w:val="22"/>
-                <w:color w:val="000000"/>
-              </w:rPr>
-              <w:t xml:space="preserve"> </w:t>
-            </w:r>
-            <w:r>
-              <w:rPr>
-                <w:rFonts w:ascii="DejaVu Sans" w:hAnsi="DejaVu Sans" w:eastAsia="DejaVu Sans" w:cs="DejaVu Sans"/>
-                <w:i w:val="false"/>
-                <w:b w:val="true"/>
-                <w:u w:val="none"/>
-                <w:sz w:val="22"/>
-                <w:szCs w:val="22"/>
-                <w:color w:val="000000"/>
-              </w:rPr>
-              <w:t xml:space="preserve">0.001</w:t>
+              <w:t xml:space="preserve">0.026</w:t>
             </w:r>
           </w:p>
         </w:tc>
@@ -1490,7 +1514,7 @@
                 <w:szCs w:val="22"/>
                 <w:color w:val="000000"/>
               </w:rPr>
-              <w:t xml:space="preserve">-3.6 x 10</w:t>
+              <w:t xml:space="preserve">-3.5 x 10</w:t>
             </w:r>
             <w:r>
               <w:rPr>
@@ -1819,7 +1843,7 @@
                 <w:szCs w:val="22"/>
                 <w:color w:val="000000"/>
               </w:rPr>
-              <w:t xml:space="preserve">1.7 x 10</w:t>
+              <w:t xml:space="preserve">1.6 x 10</w:t>
             </w:r>
             <w:r>
               <w:rPr>
@@ -2135,7 +2159,7 @@
                 <w:szCs w:val="22"/>
                 <w:color w:val="000000"/>
               </w:rPr>
-              <w:t xml:space="preserve">-4.2 x 10</w:t>
+              <w:t xml:space="preserve">1.7 x 10</w:t>
             </w:r>
             <w:r>
               <w:rPr>
@@ -2296,7 +2320,7 @@
                 <w:szCs w:val="22"/>
                 <w:color w:val="000000"/>
               </w:rPr>
-              <w:t xml:space="preserve">0.894</w:t>
+              <w:t xml:space="preserve">0.956</w:t>
             </w:r>
           </w:p>
         </w:tc>
@@ -2511,7 +2535,7 @@
                 <w:szCs w:val="22"/>
                 <w:color w:val="000000"/>
               </w:rPr>
-              <w:t xml:space="preserve">3.9 x 10</w:t>
+              <w:t xml:space="preserve">4.0 x 10</w:t>
             </w:r>
             <w:r>
               <w:rPr>
@@ -2569,7 +2593,7 @@
                 <w:szCs w:val="22"/>
                 <w:color w:val="000000"/>
               </w:rPr>
-              <w:t xml:space="preserve">7.7 x 10</w:t>
+              <w:t xml:space="preserve">8.2 x 10</w:t>
             </w:r>
             <w:r>
               <w:rPr>
@@ -2627,7 +2651,7 @@
                 <w:szCs w:val="22"/>
                 <w:color w:val="000000"/>
               </w:rPr>
-              <w:t xml:space="preserve">5.059</w:t>
+              <w:t xml:space="preserve">4.94</w:t>
             </w:r>
           </w:p>
         </w:tc>
@@ -2782,52 +2806,76 @@
                 <w:szCs w:val="22"/>
                 <w:color w:val="000000"/>
               </w:rPr>
-              <w:t xml:space="preserve">log(Size Class)</w:t>
-            </w:r>
-          </w:p>
-        </w:tc>
-        <w:tc>
-          <w:tcPr>
-            <w:tcBorders>
-              <w:bottom w:val="single" w:sz="4" w:space="0" w:color="666666"/>
-              <w:top w:val="single" w:sz="4" w:space="0" w:color="666666"/>
-              <w:left w:val="none" w:sz="0" w:space="0" w:color="000000"/>
-              <w:right w:val="none" w:sz="0" w:space="0" w:color="000000"/>
-            </w:tcBorders>
-            <w:shd w:val="clear" w:color="auto" w:fill="FFFFFF"/>
-            <w:tcMar>
-              <w:top w:w="0" w:type="dxa"/>
-              <w:bottom w:w="0" w:type="dxa"/>
-              <w:left w:w="0" w:type="dxa"/>
-              <w:right w:w="0" w:type="dxa"/>
-            </w:tcMar>
-            <w:vAlign w:val="center"/>
-          </w:tcPr>
-          <w:p>
-            <w:pPr>
-              <w:pStyle w:val="Normal"/>
-              <w:jc w:val="right"/>
-              <w:keepNext/>
-              <w:pBdr>
-                <w:bottom w:val="none" w:sz="0" w:space="0" w:color="000000"/>
-                <w:top w:val="none" w:sz="0" w:space="0" w:color="000000"/>
-                <w:left w:val="none" w:sz="0" w:space="0" w:color="000000"/>
-                <w:right w:val="none" w:sz="0" w:space="0" w:color="000000"/>
-              </w:pBdr>
-              <w:spacing w:after="100" w:before="100" w:line="240"/>
-              <w:ind w:firstLine="0" w:left="100" w:right="100"/>
-            </w:pPr>
-            <w:r>
-              <w:rPr>
-                <w:rFonts w:ascii="DejaVu Sans" w:hAnsi="DejaVu Sans" w:eastAsia="DejaVu Sans" w:cs="DejaVu Sans"/>
-                <w:i w:val="false"/>
-                <w:b w:val="false"/>
-                <w:u w:val="none"/>
-                <w:sz w:val="22"/>
-                <w:szCs w:val="22"/>
-                <w:color w:val="000000"/>
-              </w:rPr>
-              <w:t xml:space="preserve">3.2 x 10</w:t>
+              <w:t xml:space="preserve">√Size</w:t>
+            </w:r>
+            <w:r>
+              <w:rPr>
+                <w:rFonts w:ascii="DejaVu Sans" w:hAnsi="DejaVu Sans" w:eastAsia="DejaVu Sans" w:cs="DejaVu Sans"/>
+                <w:i w:val="false"/>
+                <w:b w:val="false"/>
+                <w:u w:val="none"/>
+                <w:sz w:val="22"/>
+                <w:szCs w:val="22"/>
+                <w:color w:val="000000"/>
+              </w:rPr>
+              <w:t xml:space="preserve"> </w:t>
+            </w:r>
+            <w:r>
+              <w:rPr>
+                <w:rFonts w:ascii="DejaVu Sans" w:hAnsi="DejaVu Sans" w:eastAsia="DejaVu Sans" w:cs="DejaVu Sans"/>
+                <w:i w:val="false"/>
+                <w:b w:val="false"/>
+                <w:u w:val="none"/>
+                <w:sz w:val="22"/>
+                <w:szCs w:val="22"/>
+                <w:color w:val="000000"/>
+              </w:rPr>
+              <w:t xml:space="preserve">Class</w:t>
+            </w:r>
+          </w:p>
+        </w:tc>
+        <w:tc>
+          <w:tcPr>
+            <w:tcBorders>
+              <w:bottom w:val="single" w:sz="4" w:space="0" w:color="666666"/>
+              <w:top w:val="single" w:sz="4" w:space="0" w:color="666666"/>
+              <w:left w:val="none" w:sz="0" w:space="0" w:color="000000"/>
+              <w:right w:val="none" w:sz="0" w:space="0" w:color="000000"/>
+            </w:tcBorders>
+            <w:shd w:val="clear" w:color="auto" w:fill="FFFFFF"/>
+            <w:tcMar>
+              <w:top w:w="0" w:type="dxa"/>
+              <w:bottom w:w="0" w:type="dxa"/>
+              <w:left w:w="0" w:type="dxa"/>
+              <w:right w:w="0" w:type="dxa"/>
+            </w:tcMar>
+            <w:vAlign w:val="center"/>
+          </w:tcPr>
+          <w:p>
+            <w:pPr>
+              <w:pStyle w:val="Normal"/>
+              <w:jc w:val="right"/>
+              <w:keepNext/>
+              <w:pBdr>
+                <w:bottom w:val="none" w:sz="0" w:space="0" w:color="000000"/>
+                <w:top w:val="none" w:sz="0" w:space="0" w:color="000000"/>
+                <w:left w:val="none" w:sz="0" w:space="0" w:color="000000"/>
+                <w:right w:val="none" w:sz="0" w:space="0" w:color="000000"/>
+              </w:pBdr>
+              <w:spacing w:after="100" w:before="100" w:line="240"/>
+              <w:ind w:firstLine="0" w:left="100" w:right="100"/>
+            </w:pPr>
+            <w:r>
+              <w:rPr>
+                <w:rFonts w:ascii="DejaVu Sans" w:hAnsi="DejaVu Sans" w:eastAsia="DejaVu Sans" w:cs="DejaVu Sans"/>
+                <w:i w:val="false"/>
+                <w:b w:val="false"/>
+                <w:u w:val="none"/>
+                <w:sz w:val="22"/>
+                <w:szCs w:val="22"/>
+                <w:color w:val="000000"/>
+              </w:rPr>
+              <w:t xml:space="preserve">-1.2 x 10</w:t>
             </w:r>
             <w:r>
               <w:rPr>
@@ -2885,7 +2933,7 @@
                 <w:szCs w:val="22"/>
                 <w:color w:val="000000"/>
               </w:rPr>
-              <w:t xml:space="preserve">1.9 x 10</w:t>
+              <w:t xml:space="preserve">1.1 x 10</w:t>
             </w:r>
             <w:r>
               <w:rPr>
@@ -2943,52 +2991,52 @@
                 <w:szCs w:val="22"/>
                 <w:color w:val="000000"/>
               </w:rPr>
-              <w:t xml:space="preserve">1.688</w:t>
-            </w:r>
-          </w:p>
-        </w:tc>
-        <w:tc>
-          <w:tcPr>
-            <w:tcBorders>
-              <w:bottom w:val="single" w:sz="4" w:space="0" w:color="666666"/>
-              <w:top w:val="single" w:sz="4" w:space="0" w:color="666666"/>
-              <w:left w:val="none" w:sz="0" w:space="0" w:color="000000"/>
-              <w:right w:val="none" w:sz="0" w:space="0" w:color="000000"/>
-            </w:tcBorders>
-            <w:shd w:val="clear" w:color="auto" w:fill="FFFFFF"/>
-            <w:tcMar>
-              <w:top w:w="0" w:type="dxa"/>
-              <w:bottom w:w="0" w:type="dxa"/>
-              <w:left w:w="0" w:type="dxa"/>
-              <w:right w:w="0" w:type="dxa"/>
-            </w:tcMar>
-            <w:vAlign w:val="center"/>
-          </w:tcPr>
-          <w:p>
-            <w:pPr>
-              <w:pStyle w:val="Normal"/>
-              <w:jc w:val="right"/>
-              <w:keepNext/>
-              <w:pBdr>
-                <w:bottom w:val="none" w:sz="0" w:space="0" w:color="000000"/>
-                <w:top w:val="none" w:sz="0" w:space="0" w:color="000000"/>
-                <w:left w:val="none" w:sz="0" w:space="0" w:color="000000"/>
-                <w:right w:val="none" w:sz="0" w:space="0" w:color="000000"/>
-              </w:pBdr>
-              <w:spacing w:after="100" w:before="100" w:line="240"/>
-              <w:ind w:firstLine="0" w:left="100" w:right="100"/>
-            </w:pPr>
-            <w:r>
-              <w:rPr>
-                <w:rFonts w:ascii="DejaVu Sans" w:hAnsi="DejaVu Sans" w:eastAsia="DejaVu Sans" w:cs="DejaVu Sans"/>
-                <w:i w:val="false"/>
-                <w:b w:val="false"/>
-                <w:u w:val="none"/>
-                <w:sz w:val="22"/>
-                <w:szCs w:val="22"/>
-                <w:color w:val="000000"/>
-              </w:rPr>
-              <w:t xml:space="preserve">0.096</w:t>
+              <w:t xml:space="preserve">-1.09</w:t>
+            </w:r>
+          </w:p>
+        </w:tc>
+        <w:tc>
+          <w:tcPr>
+            <w:tcBorders>
+              <w:bottom w:val="single" w:sz="4" w:space="0" w:color="666666"/>
+              <w:top w:val="single" w:sz="4" w:space="0" w:color="666666"/>
+              <w:left w:val="none" w:sz="0" w:space="0" w:color="000000"/>
+              <w:right w:val="none" w:sz="0" w:space="0" w:color="000000"/>
+            </w:tcBorders>
+            <w:shd w:val="clear" w:color="auto" w:fill="FFFFFF"/>
+            <w:tcMar>
+              <w:top w:w="0" w:type="dxa"/>
+              <w:bottom w:w="0" w:type="dxa"/>
+              <w:left w:w="0" w:type="dxa"/>
+              <w:right w:w="0" w:type="dxa"/>
+            </w:tcMar>
+            <w:vAlign w:val="center"/>
+          </w:tcPr>
+          <w:p>
+            <w:pPr>
+              <w:pStyle w:val="Normal"/>
+              <w:jc w:val="right"/>
+              <w:keepNext/>
+              <w:pBdr>
+                <w:bottom w:val="none" w:sz="0" w:space="0" w:color="000000"/>
+                <w:top w:val="none" w:sz="0" w:space="0" w:color="000000"/>
+                <w:left w:val="none" w:sz="0" w:space="0" w:color="000000"/>
+                <w:right w:val="none" w:sz="0" w:space="0" w:color="000000"/>
+              </w:pBdr>
+              <w:spacing w:after="100" w:before="100" w:line="240"/>
+              <w:ind w:firstLine="0" w:left="100" w:right="100"/>
+            </w:pPr>
+            <w:r>
+              <w:rPr>
+                <w:rFonts w:ascii="DejaVu Sans" w:hAnsi="DejaVu Sans" w:eastAsia="DejaVu Sans" w:cs="DejaVu Sans"/>
+                <w:i w:val="false"/>
+                <w:b w:val="false"/>
+                <w:u w:val="none"/>
+                <w:sz w:val="22"/>
+                <w:szCs w:val="22"/>
+                <w:color w:val="000000"/>
+              </w:rPr>
+              <w:t xml:space="preserve">0.281</w:t>
             </w:r>
           </w:p>
         </w:tc>
@@ -3074,7 +3122,31 @@
                 <w:szCs w:val="22"/>
                 <w:color w:val="000000"/>
               </w:rPr>
-              <w:t xml:space="preserve">log(Size Class)</w:t>
+              <w:t xml:space="preserve">√Size</w:t>
+            </w:r>
+            <w:r>
+              <w:rPr>
+                <w:rFonts w:ascii="DejaVu Sans" w:hAnsi="DejaVu Sans" w:eastAsia="DejaVu Sans" w:cs="DejaVu Sans"/>
+                <w:i w:val="false"/>
+                <w:b w:val="false"/>
+                <w:u w:val="none"/>
+                <w:sz w:val="22"/>
+                <w:szCs w:val="22"/>
+                <w:color w:val="000000"/>
+              </w:rPr>
+              <w:t xml:space="preserve"> </w:t>
+            </w:r>
+            <w:r>
+              <w:rPr>
+                <w:rFonts w:ascii="DejaVu Sans" w:hAnsi="DejaVu Sans" w:eastAsia="DejaVu Sans" w:cs="DejaVu Sans"/>
+                <w:i w:val="false"/>
+                <w:b w:val="false"/>
+                <w:u w:val="none"/>
+                <w:sz w:val="22"/>
+                <w:szCs w:val="22"/>
+                <w:color w:val="000000"/>
+              </w:rPr>
+              <w:t xml:space="preserve">Class</w:t>
             </w:r>
             <w:r>
               <w:rPr>
@@ -3132,7 +3204,7 @@
                 <w:szCs w:val="22"/>
                 <w:color w:val="000000"/>
               </w:rPr>
-              <w:t xml:space="preserve">-8.4 x 10</w:t>
+              <w:t xml:space="preserve">3.2 x 10</w:t>
             </w:r>
             <w:r>
               <w:rPr>
@@ -3145,52 +3217,52 @@
                 <w:szCs w:val="22"/>
                 <w:color w:val="000000"/>
               </w:rPr>
-              <w:t xml:space="preserve">1</w:t>
-            </w:r>
-          </w:p>
-        </w:tc>
-        <w:tc>
-          <w:tcPr>
-            <w:tcBorders>
-              <w:bottom w:val="single" w:sz="4" w:space="0" w:color="666666"/>
-              <w:top w:val="single" w:sz="4" w:space="0" w:color="666666"/>
-              <w:left w:val="none" w:sz="0" w:space="0" w:color="000000"/>
-              <w:right w:val="none" w:sz="0" w:space="0" w:color="000000"/>
-            </w:tcBorders>
-            <w:shd w:val="clear" w:color="auto" w:fill="FFFFFF"/>
-            <w:tcMar>
-              <w:top w:w="0" w:type="dxa"/>
-              <w:bottom w:w="0" w:type="dxa"/>
-              <w:left w:w="0" w:type="dxa"/>
-              <w:right w:w="0" w:type="dxa"/>
-            </w:tcMar>
-            <w:vAlign w:val="center"/>
-          </w:tcPr>
-          <w:p>
-            <w:pPr>
-              <w:pStyle w:val="Normal"/>
-              <w:jc w:val="right"/>
-              <w:keepNext/>
-              <w:pBdr>
-                <w:bottom w:val="none" w:sz="0" w:space="0" w:color="000000"/>
-                <w:top w:val="none" w:sz="0" w:space="0" w:color="000000"/>
-                <w:left w:val="none" w:sz="0" w:space="0" w:color="000000"/>
-                <w:right w:val="none" w:sz="0" w:space="0" w:color="000000"/>
-              </w:pBdr>
-              <w:spacing w:after="100" w:before="100" w:line="240"/>
-              <w:ind w:firstLine="0" w:left="100" w:right="100"/>
-            </w:pPr>
-            <w:r>
-              <w:rPr>
-                <w:rFonts w:ascii="DejaVu Sans" w:hAnsi="DejaVu Sans" w:eastAsia="DejaVu Sans" w:cs="DejaVu Sans"/>
-                <w:i w:val="false"/>
-                <w:b w:val="false"/>
-                <w:u w:val="none"/>
-                <w:sz w:val="22"/>
-                <w:szCs w:val="22"/>
-                <w:color w:val="000000"/>
-              </w:rPr>
-              <w:t xml:space="preserve">3.6 x 10</w:t>
+              <w:t xml:space="preserve">0</w:t>
+            </w:r>
+          </w:p>
+        </w:tc>
+        <w:tc>
+          <w:tcPr>
+            <w:tcBorders>
+              <w:bottom w:val="single" w:sz="4" w:space="0" w:color="666666"/>
+              <w:top w:val="single" w:sz="4" w:space="0" w:color="666666"/>
+              <w:left w:val="none" w:sz="0" w:space="0" w:color="000000"/>
+              <w:right w:val="none" w:sz="0" w:space="0" w:color="000000"/>
+            </w:tcBorders>
+            <w:shd w:val="clear" w:color="auto" w:fill="FFFFFF"/>
+            <w:tcMar>
+              <w:top w:w="0" w:type="dxa"/>
+              <w:bottom w:w="0" w:type="dxa"/>
+              <w:left w:w="0" w:type="dxa"/>
+              <w:right w:w="0" w:type="dxa"/>
+            </w:tcMar>
+            <w:vAlign w:val="center"/>
+          </w:tcPr>
+          <w:p>
+            <w:pPr>
+              <w:pStyle w:val="Normal"/>
+              <w:jc w:val="right"/>
+              <w:keepNext/>
+              <w:pBdr>
+                <w:bottom w:val="none" w:sz="0" w:space="0" w:color="000000"/>
+                <w:top w:val="none" w:sz="0" w:space="0" w:color="000000"/>
+                <w:left w:val="none" w:sz="0" w:space="0" w:color="000000"/>
+                <w:right w:val="none" w:sz="0" w:space="0" w:color="000000"/>
+              </w:pBdr>
+              <w:spacing w:after="100" w:before="100" w:line="240"/>
+              <w:ind w:firstLine="0" w:left="100" w:right="100"/>
+            </w:pPr>
+            <w:r>
+              <w:rPr>
+                <w:rFonts w:ascii="DejaVu Sans" w:hAnsi="DejaVu Sans" w:eastAsia="DejaVu Sans" w:cs="DejaVu Sans"/>
+                <w:i w:val="false"/>
+                <w:b w:val="false"/>
+                <w:u w:val="none"/>
+                <w:sz w:val="22"/>
+                <w:szCs w:val="22"/>
+                <w:color w:val="000000"/>
+              </w:rPr>
+              <w:t xml:space="preserve">4.6 x 10</w:t>
             </w:r>
             <w:r>
               <w:rPr>
@@ -3203,97 +3275,97 @@
                 <w:szCs w:val="22"/>
                 <w:color w:val="000000"/>
               </w:rPr>
-              <w:t xml:space="preserve">1</w:t>
-            </w:r>
-          </w:p>
-        </w:tc>
-        <w:tc>
-          <w:tcPr>
-            <w:tcBorders>
-              <w:bottom w:val="single" w:sz="4" w:space="0" w:color="666666"/>
-              <w:top w:val="single" w:sz="4" w:space="0" w:color="666666"/>
-              <w:left w:val="none" w:sz="0" w:space="0" w:color="000000"/>
-              <w:right w:val="none" w:sz="0" w:space="0" w:color="000000"/>
-            </w:tcBorders>
-            <w:shd w:val="clear" w:color="auto" w:fill="FFFFFF"/>
-            <w:tcMar>
-              <w:top w:w="0" w:type="dxa"/>
-              <w:bottom w:w="0" w:type="dxa"/>
-              <w:left w:w="0" w:type="dxa"/>
-              <w:right w:w="0" w:type="dxa"/>
-            </w:tcMar>
-            <w:vAlign w:val="center"/>
-          </w:tcPr>
-          <w:p>
-            <w:pPr>
-              <w:pStyle w:val="Normal"/>
-              <w:jc w:val="right"/>
-              <w:keepNext/>
-              <w:pBdr>
-                <w:bottom w:val="none" w:sz="0" w:space="0" w:color="000000"/>
-                <w:top w:val="none" w:sz="0" w:space="0" w:color="000000"/>
-                <w:left w:val="none" w:sz="0" w:space="0" w:color="000000"/>
-                <w:right w:val="none" w:sz="0" w:space="0" w:color="000000"/>
-              </w:pBdr>
-              <w:spacing w:after="100" w:before="100" w:line="240"/>
-              <w:ind w:firstLine="0" w:left="100" w:right="100"/>
-            </w:pPr>
-            <w:r>
-              <w:rPr>
-                <w:rFonts w:ascii="DejaVu Sans" w:hAnsi="DejaVu Sans" w:eastAsia="DejaVu Sans" w:cs="DejaVu Sans"/>
-                <w:i w:val="false"/>
-                <w:b w:val="false"/>
-                <w:u w:val="none"/>
-                <w:sz w:val="22"/>
-                <w:szCs w:val="22"/>
-                <w:color w:val="000000"/>
-              </w:rPr>
-              <w:t xml:space="preserve">-2.348</w:t>
-            </w:r>
-          </w:p>
-        </w:tc>
-        <w:tc>
-          <w:tcPr>
-            <w:tcBorders>
-              <w:bottom w:val="single" w:sz="4" w:space="0" w:color="666666"/>
-              <w:top w:val="single" w:sz="4" w:space="0" w:color="666666"/>
-              <w:left w:val="none" w:sz="0" w:space="0" w:color="000000"/>
-              <w:right w:val="none" w:sz="0" w:space="0" w:color="000000"/>
-            </w:tcBorders>
-            <w:shd w:val="clear" w:color="auto" w:fill="FFFFFF"/>
-            <w:tcMar>
-              <w:top w:w="0" w:type="dxa"/>
-              <w:bottom w:w="0" w:type="dxa"/>
-              <w:left w:w="0" w:type="dxa"/>
-              <w:right w:w="0" w:type="dxa"/>
-            </w:tcMar>
-            <w:vAlign w:val="center"/>
-          </w:tcPr>
-          <w:p>
-            <w:pPr>
-              <w:pStyle w:val="Normal"/>
-              <w:jc w:val="right"/>
-              <w:keepNext/>
-              <w:pBdr>
-                <w:bottom w:val="none" w:sz="0" w:space="0" w:color="000000"/>
-                <w:top w:val="none" w:sz="0" w:space="0" w:color="000000"/>
-                <w:left w:val="none" w:sz="0" w:space="0" w:color="000000"/>
-                <w:right w:val="none" w:sz="0" w:space="0" w:color="000000"/>
-              </w:pBdr>
-              <w:spacing w:after="100" w:before="100" w:line="240"/>
-              <w:ind w:firstLine="0" w:left="100" w:right="100"/>
-            </w:pPr>
-            <w:r>
-              <w:rPr>
-                <w:rFonts w:ascii="DejaVu Sans" w:hAnsi="DejaVu Sans" w:eastAsia="DejaVu Sans" w:cs="DejaVu Sans"/>
-                <w:i w:val="false"/>
-                <w:b w:val="true"/>
-                <w:u w:val="none"/>
-                <w:sz w:val="22"/>
-                <w:szCs w:val="22"/>
-                <w:color w:val="000000"/>
-              </w:rPr>
-              <w:t xml:space="preserve">0.022</w:t>
+              <w:t xml:space="preserve">0</w:t>
+            </w:r>
+          </w:p>
+        </w:tc>
+        <w:tc>
+          <w:tcPr>
+            <w:tcBorders>
+              <w:bottom w:val="single" w:sz="4" w:space="0" w:color="666666"/>
+              <w:top w:val="single" w:sz="4" w:space="0" w:color="666666"/>
+              <w:left w:val="none" w:sz="0" w:space="0" w:color="000000"/>
+              <w:right w:val="none" w:sz="0" w:space="0" w:color="000000"/>
+            </w:tcBorders>
+            <w:shd w:val="clear" w:color="auto" w:fill="FFFFFF"/>
+            <w:tcMar>
+              <w:top w:w="0" w:type="dxa"/>
+              <w:bottom w:w="0" w:type="dxa"/>
+              <w:left w:w="0" w:type="dxa"/>
+              <w:right w:w="0" w:type="dxa"/>
+            </w:tcMar>
+            <w:vAlign w:val="center"/>
+          </w:tcPr>
+          <w:p>
+            <w:pPr>
+              <w:pStyle w:val="Normal"/>
+              <w:jc w:val="right"/>
+              <w:keepNext/>
+              <w:pBdr>
+                <w:bottom w:val="none" w:sz="0" w:space="0" w:color="000000"/>
+                <w:top w:val="none" w:sz="0" w:space="0" w:color="000000"/>
+                <w:left w:val="none" w:sz="0" w:space="0" w:color="000000"/>
+                <w:right w:val="none" w:sz="0" w:space="0" w:color="000000"/>
+              </w:pBdr>
+              <w:spacing w:after="100" w:before="100" w:line="240"/>
+              <w:ind w:firstLine="0" w:left="100" w:right="100"/>
+            </w:pPr>
+            <w:r>
+              <w:rPr>
+                <w:rFonts w:ascii="DejaVu Sans" w:hAnsi="DejaVu Sans" w:eastAsia="DejaVu Sans" w:cs="DejaVu Sans"/>
+                <w:i w:val="false"/>
+                <w:b w:val="false"/>
+                <w:u w:val="none"/>
+                <w:sz w:val="22"/>
+                <w:szCs w:val="22"/>
+                <w:color w:val="000000"/>
+              </w:rPr>
+              <w:t xml:space="preserve">0.70</w:t>
+            </w:r>
+          </w:p>
+        </w:tc>
+        <w:tc>
+          <w:tcPr>
+            <w:tcBorders>
+              <w:bottom w:val="single" w:sz="4" w:space="0" w:color="666666"/>
+              <w:top w:val="single" w:sz="4" w:space="0" w:color="666666"/>
+              <w:left w:val="none" w:sz="0" w:space="0" w:color="000000"/>
+              <w:right w:val="none" w:sz="0" w:space="0" w:color="000000"/>
+            </w:tcBorders>
+            <w:shd w:val="clear" w:color="auto" w:fill="FFFFFF"/>
+            <w:tcMar>
+              <w:top w:w="0" w:type="dxa"/>
+              <w:bottom w:w="0" w:type="dxa"/>
+              <w:left w:w="0" w:type="dxa"/>
+              <w:right w:w="0" w:type="dxa"/>
+            </w:tcMar>
+            <w:vAlign w:val="center"/>
+          </w:tcPr>
+          <w:p>
+            <w:pPr>
+              <w:pStyle w:val="Normal"/>
+              <w:jc w:val="right"/>
+              <w:keepNext/>
+              <w:pBdr>
+                <w:bottom w:val="none" w:sz="0" w:space="0" w:color="000000"/>
+                <w:top w:val="none" w:sz="0" w:space="0" w:color="000000"/>
+                <w:left w:val="none" w:sz="0" w:space="0" w:color="000000"/>
+                <w:right w:val="none" w:sz="0" w:space="0" w:color="000000"/>
+              </w:pBdr>
+              <w:spacing w:after="100" w:before="100" w:line="240"/>
+              <w:ind w:firstLine="0" w:left="100" w:right="100"/>
+            </w:pPr>
+            <w:r>
+              <w:rPr>
+                <w:rFonts w:ascii="DejaVu Sans" w:hAnsi="DejaVu Sans" w:eastAsia="DejaVu Sans" w:cs="DejaVu Sans"/>
+                <w:i w:val="false"/>
+                <w:b w:val="false"/>
+                <w:u w:val="none"/>
+                <w:sz w:val="22"/>
+                <w:szCs w:val="22"/>
+                <w:color w:val="000000"/>
+              </w:rPr>
+              <w:t xml:space="preserve">0.489</w:t>
             </w:r>
           </w:p>
         </w:tc>
@@ -3424,7 +3496,7 @@
                 <w:szCs w:val="22"/>
                 <w:color w:val="000000"/>
               </w:rPr>
-              <w:t xml:space="preserve">-4.5 x 10</w:t>
+              <w:t xml:space="preserve">-4.3 x 10</w:t>
             </w:r>
             <w:r>
               <w:rPr>
@@ -3482,7 +3554,7 @@
                 <w:szCs w:val="22"/>
                 <w:color w:val="000000"/>
               </w:rPr>
-              <w:t xml:space="preserve">1.7 x 10</w:t>
+              <w:t xml:space="preserve">1.8 x 10</w:t>
             </w:r>
             <w:r>
               <w:rPr>
@@ -3540,7 +3612,7 @@
                 <w:szCs w:val="22"/>
                 <w:color w:val="000000"/>
               </w:rPr>
-              <w:t xml:space="preserve">-2.610</w:t>
+              <w:t xml:space="preserve">-2.46</w:t>
             </w:r>
           </w:p>
         </w:tc>
@@ -3585,7 +3657,7 @@
                 <w:szCs w:val="22"/>
                 <w:color w:val="000000"/>
               </w:rPr>
-              <w:t xml:space="preserve">0.011</w:t>
+              <w:t xml:space="preserve">0.016</w:t>
             </w:r>
           </w:p>
         </w:tc>
@@ -3729,7 +3801,7 @@
                 <w:szCs w:val="22"/>
                 <w:color w:val="000000"/>
               </w:rPr>
-              <w:t xml:space="preserve">2.4 x 10</w:t>
+              <w:t xml:space="preserve">2.3 x 10</w:t>
             </w:r>
             <w:r>
               <w:rPr>
@@ -3787,7 +3859,7 @@
                 <w:szCs w:val="22"/>
                 <w:color w:val="000000"/>
               </w:rPr>
-              <w:t xml:space="preserve">9.1 x 10</w:t>
+              <w:t xml:space="preserve">9.3 x 10</w:t>
             </w:r>
             <w:r>
               <w:rPr>
@@ -3845,7 +3917,7 @@
                 <w:szCs w:val="22"/>
                 <w:color w:val="000000"/>
               </w:rPr>
-              <w:t xml:space="preserve">2.586</w:t>
+              <w:t xml:space="preserve">2.47</w:t>
             </w:r>
           </w:p>
         </w:tc>
@@ -3890,7 +3962,7 @@
                 <w:szCs w:val="22"/>
                 <w:color w:val="000000"/>
               </w:rPr>
-              <w:t xml:space="preserve">0.012</w:t>
+              <w:t xml:space="preserve">0.016</w:t>
             </w:r>
           </w:p>
         </w:tc>
@@ -4021,7 +4093,7 @@
                 <w:szCs w:val="22"/>
                 <w:color w:val="000000"/>
               </w:rPr>
-              <w:t xml:space="preserve">4.4 x 10</w:t>
+              <w:t xml:space="preserve">4.9 x 10</w:t>
             </w:r>
             <w:r>
               <w:rPr>
@@ -4079,7 +4151,7 @@
                 <w:szCs w:val="22"/>
                 <w:color w:val="000000"/>
               </w:rPr>
-              <w:t xml:space="preserve">7.6 x 10</w:t>
+              <w:t xml:space="preserve">7.8 x 10</w:t>
             </w:r>
             <w:r>
               <w:rPr>
@@ -4137,52 +4209,52 @@
                 <w:szCs w:val="22"/>
                 <w:color w:val="000000"/>
               </w:rPr>
-              <w:t xml:space="preserve">0.574</w:t>
-            </w:r>
-          </w:p>
-        </w:tc>
-        <w:tc>
-          <w:tcPr>
-            <w:tcBorders>
-              <w:bottom w:val="single" w:sz="4" w:space="0" w:color="666666"/>
-              <w:top w:val="single" w:sz="4" w:space="0" w:color="666666"/>
-              <w:left w:val="none" w:sz="0" w:space="0" w:color="000000"/>
-              <w:right w:val="none" w:sz="0" w:space="0" w:color="000000"/>
-            </w:tcBorders>
-            <w:shd w:val="clear" w:color="auto" w:fill="FFFFFF"/>
-            <w:tcMar>
-              <w:top w:w="0" w:type="dxa"/>
-              <w:bottom w:w="0" w:type="dxa"/>
-              <w:left w:w="0" w:type="dxa"/>
-              <w:right w:w="0" w:type="dxa"/>
-            </w:tcMar>
-            <w:vAlign w:val="center"/>
-          </w:tcPr>
-          <w:p>
-            <w:pPr>
-              <w:pStyle w:val="Normal"/>
-              <w:jc w:val="right"/>
-              <w:keepNext/>
-              <w:pBdr>
-                <w:bottom w:val="none" w:sz="0" w:space="0" w:color="000000"/>
-                <w:top w:val="none" w:sz="0" w:space="0" w:color="000000"/>
-                <w:left w:val="none" w:sz="0" w:space="0" w:color="000000"/>
-                <w:right w:val="none" w:sz="0" w:space="0" w:color="000000"/>
-              </w:pBdr>
-              <w:spacing w:after="100" w:before="100" w:line="240"/>
-              <w:ind w:firstLine="0" w:left="100" w:right="100"/>
-            </w:pPr>
-            <w:r>
-              <w:rPr>
-                <w:rFonts w:ascii="DejaVu Sans" w:hAnsi="DejaVu Sans" w:eastAsia="DejaVu Sans" w:cs="DejaVu Sans"/>
-                <w:i w:val="false"/>
-                <w:b w:val="false"/>
-                <w:u w:val="none"/>
-                <w:sz w:val="22"/>
-                <w:szCs w:val="22"/>
-                <w:color w:val="000000"/>
-              </w:rPr>
-              <w:t xml:space="preserve">0.568</w:t>
+              <w:t xml:space="preserve">0.63</w:t>
+            </w:r>
+          </w:p>
+        </w:tc>
+        <w:tc>
+          <w:tcPr>
+            <w:tcBorders>
+              <w:bottom w:val="single" w:sz="4" w:space="0" w:color="666666"/>
+              <w:top w:val="single" w:sz="4" w:space="0" w:color="666666"/>
+              <w:left w:val="none" w:sz="0" w:space="0" w:color="000000"/>
+              <w:right w:val="none" w:sz="0" w:space="0" w:color="000000"/>
+            </w:tcBorders>
+            <w:shd w:val="clear" w:color="auto" w:fill="FFFFFF"/>
+            <w:tcMar>
+              <w:top w:w="0" w:type="dxa"/>
+              <w:bottom w:w="0" w:type="dxa"/>
+              <w:left w:w="0" w:type="dxa"/>
+              <w:right w:w="0" w:type="dxa"/>
+            </w:tcMar>
+            <w:vAlign w:val="center"/>
+          </w:tcPr>
+          <w:p>
+            <w:pPr>
+              <w:pStyle w:val="Normal"/>
+              <w:jc w:val="right"/>
+              <w:keepNext/>
+              <w:pBdr>
+                <w:bottom w:val="none" w:sz="0" w:space="0" w:color="000000"/>
+                <w:top w:val="none" w:sz="0" w:space="0" w:color="000000"/>
+                <w:left w:val="none" w:sz="0" w:space="0" w:color="000000"/>
+                <w:right w:val="none" w:sz="0" w:space="0" w:color="000000"/>
+              </w:pBdr>
+              <w:spacing w:after="100" w:before="100" w:line="240"/>
+              <w:ind w:firstLine="0" w:left="100" w:right="100"/>
+            </w:pPr>
+            <w:r>
+              <w:rPr>
+                <w:rFonts w:ascii="DejaVu Sans" w:hAnsi="DejaVu Sans" w:eastAsia="DejaVu Sans" w:cs="DejaVu Sans"/>
+                <w:i w:val="false"/>
+                <w:b w:val="false"/>
+                <w:u w:val="none"/>
+                <w:sz w:val="22"/>
+                <w:szCs w:val="22"/>
+                <w:color w:val="000000"/>
+              </w:rPr>
+              <w:t xml:space="preserve">0.529</w:t>
             </w:r>
           </w:p>
         </w:tc>
@@ -4431,7 +4503,7 @@
                 <w:szCs w:val="22"/>
                 <w:color w:val="000000"/>
               </w:rPr>
-              <w:t xml:space="preserve">2.0 x 10</w:t>
+              <w:t xml:space="preserve">2.3 x 10</w:t>
             </w:r>
             <w:r>
               <w:rPr>
@@ -4489,7 +4561,7 @@
                 <w:szCs w:val="22"/>
                 <w:color w:val="000000"/>
               </w:rPr>
-              <w:t xml:space="preserve">26.613</w:t>
+              <w:t xml:space="preserve">22.45</w:t>
             </w:r>
           </w:p>
         </w:tc>
@@ -4644,52 +4716,76 @@
                 <w:szCs w:val="22"/>
                 <w:color w:val="000000"/>
               </w:rPr>
-              <w:t xml:space="preserve">log(Size Class)</w:t>
-            </w:r>
-          </w:p>
-        </w:tc>
-        <w:tc>
-          <w:tcPr>
-            <w:tcBorders>
-              <w:bottom w:val="single" w:sz="4" w:space="0" w:color="666666"/>
-              <w:top w:val="single" w:sz="4" w:space="0" w:color="666666"/>
-              <w:left w:val="none" w:sz="0" w:space="0" w:color="000000"/>
-              <w:right w:val="none" w:sz="0" w:space="0" w:color="000000"/>
-            </w:tcBorders>
-            <w:shd w:val="clear" w:color="auto" w:fill="FFFFFF"/>
-            <w:tcMar>
-              <w:top w:w="0" w:type="dxa"/>
-              <w:bottom w:w="0" w:type="dxa"/>
-              <w:left w:w="0" w:type="dxa"/>
-              <w:right w:w="0" w:type="dxa"/>
-            </w:tcMar>
-            <w:vAlign w:val="center"/>
-          </w:tcPr>
-          <w:p>
-            <w:pPr>
-              <w:pStyle w:val="Normal"/>
-              <w:jc w:val="right"/>
-              <w:keepNext/>
-              <w:pBdr>
-                <w:bottom w:val="none" w:sz="0" w:space="0" w:color="000000"/>
-                <w:top w:val="none" w:sz="0" w:space="0" w:color="000000"/>
-                <w:left w:val="none" w:sz="0" w:space="0" w:color="000000"/>
-                <w:right w:val="none" w:sz="0" w:space="0" w:color="000000"/>
-              </w:pBdr>
-              <w:spacing w:after="100" w:before="100" w:line="240"/>
-              <w:ind w:firstLine="0" w:left="100" w:right="100"/>
-            </w:pPr>
-            <w:r>
-              <w:rPr>
-                <w:rFonts w:ascii="DejaVu Sans" w:hAnsi="DejaVu Sans" w:eastAsia="DejaVu Sans" w:cs="DejaVu Sans"/>
-                <w:i w:val="false"/>
-                <w:b w:val="false"/>
-                <w:u w:val="none"/>
-                <w:sz w:val="22"/>
-                <w:szCs w:val="22"/>
-                <w:color w:val="000000"/>
-              </w:rPr>
-              <w:t xml:space="preserve">2.2 x 10</w:t>
+              <w:t xml:space="preserve">√Size</w:t>
+            </w:r>
+            <w:r>
+              <w:rPr>
+                <w:rFonts w:ascii="DejaVu Sans" w:hAnsi="DejaVu Sans" w:eastAsia="DejaVu Sans" w:cs="DejaVu Sans"/>
+                <w:i w:val="false"/>
+                <w:b w:val="false"/>
+                <w:u w:val="none"/>
+                <w:sz w:val="22"/>
+                <w:szCs w:val="22"/>
+                <w:color w:val="000000"/>
+              </w:rPr>
+              <w:t xml:space="preserve"> </w:t>
+            </w:r>
+            <w:r>
+              <w:rPr>
+                <w:rFonts w:ascii="DejaVu Sans" w:hAnsi="DejaVu Sans" w:eastAsia="DejaVu Sans" w:cs="DejaVu Sans"/>
+                <w:i w:val="false"/>
+                <w:b w:val="false"/>
+                <w:u w:val="none"/>
+                <w:sz w:val="22"/>
+                <w:szCs w:val="22"/>
+                <w:color w:val="000000"/>
+              </w:rPr>
+              <w:t xml:space="preserve">Class</w:t>
+            </w:r>
+          </w:p>
+        </w:tc>
+        <w:tc>
+          <w:tcPr>
+            <w:tcBorders>
+              <w:bottom w:val="single" w:sz="4" w:space="0" w:color="666666"/>
+              <w:top w:val="single" w:sz="4" w:space="0" w:color="666666"/>
+              <w:left w:val="none" w:sz="0" w:space="0" w:color="000000"/>
+              <w:right w:val="none" w:sz="0" w:space="0" w:color="000000"/>
+            </w:tcBorders>
+            <w:shd w:val="clear" w:color="auto" w:fill="FFFFFF"/>
+            <w:tcMar>
+              <w:top w:w="0" w:type="dxa"/>
+              <w:bottom w:w="0" w:type="dxa"/>
+              <w:left w:w="0" w:type="dxa"/>
+              <w:right w:w="0" w:type="dxa"/>
+            </w:tcMar>
+            <w:vAlign w:val="center"/>
+          </w:tcPr>
+          <w:p>
+            <w:pPr>
+              <w:pStyle w:val="Normal"/>
+              <w:jc w:val="right"/>
+              <w:keepNext/>
+              <w:pBdr>
+                <w:bottom w:val="none" w:sz="0" w:space="0" w:color="000000"/>
+                <w:top w:val="none" w:sz="0" w:space="0" w:color="000000"/>
+                <w:left w:val="none" w:sz="0" w:space="0" w:color="000000"/>
+                <w:right w:val="none" w:sz="0" w:space="0" w:color="000000"/>
+              </w:pBdr>
+              <w:spacing w:after="100" w:before="100" w:line="240"/>
+              <w:ind w:firstLine="0" w:left="100" w:right="100"/>
+            </w:pPr>
+            <w:r>
+              <w:rPr>
+                <w:rFonts w:ascii="DejaVu Sans" w:hAnsi="DejaVu Sans" w:eastAsia="DejaVu Sans" w:cs="DejaVu Sans"/>
+                <w:i w:val="false"/>
+                <w:b w:val="false"/>
+                <w:u w:val="none"/>
+                <w:sz w:val="22"/>
+                <w:szCs w:val="22"/>
+                <w:color w:val="000000"/>
+              </w:rPr>
+              <w:t xml:space="preserve">2.3 x 10</w:t>
             </w:r>
             <w:r>
               <w:rPr>
@@ -4702,52 +4798,52 @@
                 <w:szCs w:val="22"/>
                 <w:color w:val="000000"/>
               </w:rPr>
-              <w:t xml:space="preserve">-1</w:t>
-            </w:r>
-          </w:p>
-        </w:tc>
-        <w:tc>
-          <w:tcPr>
-            <w:tcBorders>
-              <w:bottom w:val="single" w:sz="4" w:space="0" w:color="666666"/>
-              <w:top w:val="single" w:sz="4" w:space="0" w:color="666666"/>
-              <w:left w:val="none" w:sz="0" w:space="0" w:color="000000"/>
-              <w:right w:val="none" w:sz="0" w:space="0" w:color="000000"/>
-            </w:tcBorders>
-            <w:shd w:val="clear" w:color="auto" w:fill="FFFFFF"/>
-            <w:tcMar>
-              <w:top w:w="0" w:type="dxa"/>
-              <w:bottom w:w="0" w:type="dxa"/>
-              <w:left w:w="0" w:type="dxa"/>
-              <w:right w:w="0" w:type="dxa"/>
-            </w:tcMar>
-            <w:vAlign w:val="center"/>
-          </w:tcPr>
-          <w:p>
-            <w:pPr>
-              <w:pStyle w:val="Normal"/>
-              <w:jc w:val="right"/>
-              <w:keepNext/>
-              <w:pBdr>
-                <w:bottom w:val="none" w:sz="0" w:space="0" w:color="000000"/>
-                <w:top w:val="none" w:sz="0" w:space="0" w:color="000000"/>
-                <w:left w:val="none" w:sz="0" w:space="0" w:color="000000"/>
-                <w:right w:val="none" w:sz="0" w:space="0" w:color="000000"/>
-              </w:pBdr>
-              <w:spacing w:after="100" w:before="100" w:line="240"/>
-              <w:ind w:firstLine="0" w:left="100" w:right="100"/>
-            </w:pPr>
-            <w:r>
-              <w:rPr>
-                <w:rFonts w:ascii="DejaVu Sans" w:hAnsi="DejaVu Sans" w:eastAsia="DejaVu Sans" w:cs="DejaVu Sans"/>
-                <w:i w:val="false"/>
-                <w:b w:val="false"/>
-                <w:u w:val="none"/>
-                <w:sz w:val="22"/>
-                <w:szCs w:val="22"/>
-                <w:color w:val="000000"/>
-              </w:rPr>
-              <w:t xml:space="preserve">4.9 x 10</w:t>
+              <w:t xml:space="preserve">-2</w:t>
+            </w:r>
+          </w:p>
+        </w:tc>
+        <w:tc>
+          <w:tcPr>
+            <w:tcBorders>
+              <w:bottom w:val="single" w:sz="4" w:space="0" w:color="666666"/>
+              <w:top w:val="single" w:sz="4" w:space="0" w:color="666666"/>
+              <w:left w:val="none" w:sz="0" w:space="0" w:color="000000"/>
+              <w:right w:val="none" w:sz="0" w:space="0" w:color="000000"/>
+            </w:tcBorders>
+            <w:shd w:val="clear" w:color="auto" w:fill="FFFFFF"/>
+            <w:tcMar>
+              <w:top w:w="0" w:type="dxa"/>
+              <w:bottom w:w="0" w:type="dxa"/>
+              <w:left w:w="0" w:type="dxa"/>
+              <w:right w:w="0" w:type="dxa"/>
+            </w:tcMar>
+            <w:vAlign w:val="center"/>
+          </w:tcPr>
+          <w:p>
+            <w:pPr>
+              <w:pStyle w:val="Normal"/>
+              <w:jc w:val="right"/>
+              <w:keepNext/>
+              <w:pBdr>
+                <w:bottom w:val="none" w:sz="0" w:space="0" w:color="000000"/>
+                <w:top w:val="none" w:sz="0" w:space="0" w:color="000000"/>
+                <w:left w:val="none" w:sz="0" w:space="0" w:color="000000"/>
+                <w:right w:val="none" w:sz="0" w:space="0" w:color="000000"/>
+              </w:pBdr>
+              <w:spacing w:after="100" w:before="100" w:line="240"/>
+              <w:ind w:firstLine="0" w:left="100" w:right="100"/>
+            </w:pPr>
+            <w:r>
+              <w:rPr>
+                <w:rFonts w:ascii="DejaVu Sans" w:hAnsi="DejaVu Sans" w:eastAsia="DejaVu Sans" w:cs="DejaVu Sans"/>
+                <w:i w:val="false"/>
+                <w:b w:val="false"/>
+                <w:u w:val="none"/>
+                <w:sz w:val="22"/>
+                <w:szCs w:val="22"/>
+                <w:color w:val="000000"/>
+              </w:rPr>
+              <w:t xml:space="preserve">3.0 x 10</w:t>
             </w:r>
             <w:r>
               <w:rPr>
@@ -4805,76 +4901,52 @@
                 <w:szCs w:val="22"/>
                 <w:color w:val="000000"/>
               </w:rPr>
-              <w:t xml:space="preserve">4.461</w:t>
-            </w:r>
-          </w:p>
-        </w:tc>
-        <w:tc>
-          <w:tcPr>
-            <w:tcBorders>
-              <w:bottom w:val="single" w:sz="4" w:space="0" w:color="666666"/>
-              <w:top w:val="single" w:sz="4" w:space="0" w:color="666666"/>
-              <w:left w:val="none" w:sz="0" w:space="0" w:color="000000"/>
-              <w:right w:val="none" w:sz="0" w:space="0" w:color="000000"/>
-            </w:tcBorders>
-            <w:shd w:val="clear" w:color="auto" w:fill="FFFFFF"/>
-            <w:tcMar>
-              <w:top w:w="0" w:type="dxa"/>
-              <w:bottom w:w="0" w:type="dxa"/>
-              <w:left w:w="0" w:type="dxa"/>
-              <w:right w:w="0" w:type="dxa"/>
-            </w:tcMar>
-            <w:vAlign w:val="center"/>
-          </w:tcPr>
-          <w:p>
-            <w:pPr>
-              <w:pStyle w:val="Normal"/>
-              <w:jc w:val="right"/>
-              <w:keepNext/>
-              <w:pBdr>
-                <w:bottom w:val="none" w:sz="0" w:space="0" w:color="000000"/>
-                <w:top w:val="none" w:sz="0" w:space="0" w:color="000000"/>
-                <w:left w:val="none" w:sz="0" w:space="0" w:color="000000"/>
-                <w:right w:val="none" w:sz="0" w:space="0" w:color="000000"/>
-              </w:pBdr>
-              <w:spacing w:after="100" w:before="100" w:line="240"/>
-              <w:ind w:firstLine="0" w:left="100" w:right="100"/>
-            </w:pPr>
-            <w:r>
-              <w:rPr>
-                <w:rFonts w:ascii="DejaVu Sans" w:hAnsi="DejaVu Sans" w:eastAsia="DejaVu Sans" w:cs="DejaVu Sans"/>
-                <w:i w:val="false"/>
-                <w:b w:val="true"/>
-                <w:u w:val="none"/>
-                <w:sz w:val="22"/>
-                <w:szCs w:val="22"/>
-                <w:color w:val="000000"/>
-              </w:rPr>
-              <w:t xml:space="preserve">&lt;</w:t>
-            </w:r>
-            <w:r>
-              <w:rPr>
-                <w:rFonts w:ascii="DejaVu Sans" w:hAnsi="DejaVu Sans" w:eastAsia="DejaVu Sans" w:cs="DejaVu Sans"/>
-                <w:i w:val="false"/>
-                <w:b w:val="true"/>
-                <w:u w:val="none"/>
-                <w:sz w:val="22"/>
-                <w:szCs w:val="22"/>
-                <w:color w:val="000000"/>
-              </w:rPr>
-              <w:t xml:space="preserve"> </w:t>
-            </w:r>
-            <w:r>
-              <w:rPr>
-                <w:rFonts w:ascii="DejaVu Sans" w:hAnsi="DejaVu Sans" w:eastAsia="DejaVu Sans" w:cs="DejaVu Sans"/>
-                <w:i w:val="false"/>
-                <w:b w:val="true"/>
-                <w:u w:val="none"/>
-                <w:sz w:val="22"/>
-                <w:szCs w:val="22"/>
-                <w:color w:val="000000"/>
-              </w:rPr>
-              <w:t xml:space="preserve">0.001</w:t>
+              <w:t xml:space="preserve">0.75</w:t>
+            </w:r>
+          </w:p>
+        </w:tc>
+        <w:tc>
+          <w:tcPr>
+            <w:tcBorders>
+              <w:bottom w:val="single" w:sz="4" w:space="0" w:color="666666"/>
+              <w:top w:val="single" w:sz="4" w:space="0" w:color="666666"/>
+              <w:left w:val="none" w:sz="0" w:space="0" w:color="000000"/>
+              <w:right w:val="none" w:sz="0" w:space="0" w:color="000000"/>
+            </w:tcBorders>
+            <w:shd w:val="clear" w:color="auto" w:fill="FFFFFF"/>
+            <w:tcMar>
+              <w:top w:w="0" w:type="dxa"/>
+              <w:bottom w:w="0" w:type="dxa"/>
+              <w:left w:w="0" w:type="dxa"/>
+              <w:right w:w="0" w:type="dxa"/>
+            </w:tcMar>
+            <w:vAlign w:val="center"/>
+          </w:tcPr>
+          <w:p>
+            <w:pPr>
+              <w:pStyle w:val="Normal"/>
+              <w:jc w:val="right"/>
+              <w:keepNext/>
+              <w:pBdr>
+                <w:bottom w:val="none" w:sz="0" w:space="0" w:color="000000"/>
+                <w:top w:val="none" w:sz="0" w:space="0" w:color="000000"/>
+                <w:left w:val="none" w:sz="0" w:space="0" w:color="000000"/>
+                <w:right w:val="none" w:sz="0" w:space="0" w:color="000000"/>
+              </w:pBdr>
+              <w:spacing w:after="100" w:before="100" w:line="240"/>
+              <w:ind w:firstLine="0" w:left="100" w:right="100"/>
+            </w:pPr>
+            <w:r>
+              <w:rPr>
+                <w:rFonts w:ascii="DejaVu Sans" w:hAnsi="DejaVu Sans" w:eastAsia="DejaVu Sans" w:cs="DejaVu Sans"/>
+                <w:i w:val="false"/>
+                <w:b w:val="false"/>
+                <w:u w:val="none"/>
+                <w:sz w:val="22"/>
+                <w:szCs w:val="22"/>
+                <w:color w:val="000000"/>
+              </w:rPr>
+              <w:t xml:space="preserve">0.456</w:t>
             </w:r>
           </w:p>
         </w:tc>
@@ -4960,7 +5032,31 @@
                 <w:szCs w:val="22"/>
                 <w:color w:val="000000"/>
               </w:rPr>
-              <w:t xml:space="preserve">log(Size Class)</w:t>
+              <w:t xml:space="preserve">√Size</w:t>
+            </w:r>
+            <w:r>
+              <w:rPr>
+                <w:rFonts w:ascii="DejaVu Sans" w:hAnsi="DejaVu Sans" w:eastAsia="DejaVu Sans" w:cs="DejaVu Sans"/>
+                <w:i w:val="false"/>
+                <w:b w:val="false"/>
+                <w:u w:val="none"/>
+                <w:sz w:val="22"/>
+                <w:szCs w:val="22"/>
+                <w:color w:val="000000"/>
+              </w:rPr>
+              <w:t xml:space="preserve"> </w:t>
+            </w:r>
+            <w:r>
+              <w:rPr>
+                <w:rFonts w:ascii="DejaVu Sans" w:hAnsi="DejaVu Sans" w:eastAsia="DejaVu Sans" w:cs="DejaVu Sans"/>
+                <w:i w:val="false"/>
+                <w:b w:val="false"/>
+                <w:u w:val="none"/>
+                <w:sz w:val="22"/>
+                <w:szCs w:val="22"/>
+                <w:color w:val="000000"/>
+              </w:rPr>
+              <w:t xml:space="preserve">Class</w:t>
             </w:r>
             <w:r>
               <w:rPr>
@@ -5018,7 +5114,7 @@
                 <w:szCs w:val="22"/>
                 <w:color w:val="000000"/>
               </w:rPr>
-              <w:t xml:space="preserve">-3.9 x 10</w:t>
+              <w:t xml:space="preserve">-1.1 x 10</w:t>
             </w:r>
             <w:r>
               <w:rPr>
@@ -5031,52 +5127,52 @@
                 <w:szCs w:val="22"/>
                 <w:color w:val="000000"/>
               </w:rPr>
-              <w:t xml:space="preserve">-2</w:t>
-            </w:r>
-          </w:p>
-        </w:tc>
-        <w:tc>
-          <w:tcPr>
-            <w:tcBorders>
-              <w:bottom w:val="single" w:sz="4" w:space="0" w:color="666666"/>
-              <w:top w:val="single" w:sz="4" w:space="0" w:color="666666"/>
-              <w:left w:val="none" w:sz="0" w:space="0" w:color="000000"/>
-              <w:right w:val="none" w:sz="0" w:space="0" w:color="000000"/>
-            </w:tcBorders>
-            <w:shd w:val="clear" w:color="auto" w:fill="FFFFFF"/>
-            <w:tcMar>
-              <w:top w:w="0" w:type="dxa"/>
-              <w:bottom w:w="0" w:type="dxa"/>
-              <w:left w:w="0" w:type="dxa"/>
-              <w:right w:w="0" w:type="dxa"/>
-            </w:tcMar>
-            <w:vAlign w:val="center"/>
-          </w:tcPr>
-          <w:p>
-            <w:pPr>
-              <w:pStyle w:val="Normal"/>
-              <w:jc w:val="right"/>
-              <w:keepNext/>
-              <w:pBdr>
-                <w:bottom w:val="none" w:sz="0" w:space="0" w:color="000000"/>
-                <w:top w:val="none" w:sz="0" w:space="0" w:color="000000"/>
-                <w:left w:val="none" w:sz="0" w:space="0" w:color="000000"/>
-                <w:right w:val="none" w:sz="0" w:space="0" w:color="000000"/>
-              </w:pBdr>
-              <w:spacing w:after="100" w:before="100" w:line="240"/>
-              <w:ind w:firstLine="0" w:left="100" w:right="100"/>
-            </w:pPr>
-            <w:r>
-              <w:rPr>
-                <w:rFonts w:ascii="DejaVu Sans" w:hAnsi="DejaVu Sans" w:eastAsia="DejaVu Sans" w:cs="DejaVu Sans"/>
-                <w:i w:val="false"/>
-                <w:b w:val="false"/>
-                <w:u w:val="none"/>
-                <w:sz w:val="22"/>
-                <w:szCs w:val="22"/>
-                <w:color w:val="000000"/>
-              </w:rPr>
-              <w:t xml:space="preserve">9.1 x 10</w:t>
+              <w:t xml:space="preserve">-3</w:t>
+            </w:r>
+          </w:p>
+        </w:tc>
+        <w:tc>
+          <w:tcPr>
+            <w:tcBorders>
+              <w:bottom w:val="single" w:sz="4" w:space="0" w:color="666666"/>
+              <w:top w:val="single" w:sz="4" w:space="0" w:color="666666"/>
+              <w:left w:val="none" w:sz="0" w:space="0" w:color="000000"/>
+              <w:right w:val="none" w:sz="0" w:space="0" w:color="000000"/>
+            </w:tcBorders>
+            <w:shd w:val="clear" w:color="auto" w:fill="FFFFFF"/>
+            <w:tcMar>
+              <w:top w:w="0" w:type="dxa"/>
+              <w:bottom w:w="0" w:type="dxa"/>
+              <w:left w:w="0" w:type="dxa"/>
+              <w:right w:w="0" w:type="dxa"/>
+            </w:tcMar>
+            <w:vAlign w:val="center"/>
+          </w:tcPr>
+          <w:p>
+            <w:pPr>
+              <w:pStyle w:val="Normal"/>
+              <w:jc w:val="right"/>
+              <w:keepNext/>
+              <w:pBdr>
+                <w:bottom w:val="none" w:sz="0" w:space="0" w:color="000000"/>
+                <w:top w:val="none" w:sz="0" w:space="0" w:color="000000"/>
+                <w:left w:val="none" w:sz="0" w:space="0" w:color="000000"/>
+                <w:right w:val="none" w:sz="0" w:space="0" w:color="000000"/>
+              </w:pBdr>
+              <w:spacing w:after="100" w:before="100" w:line="240"/>
+              <w:ind w:firstLine="0" w:left="100" w:right="100"/>
+            </w:pPr>
+            <w:r>
+              <w:rPr>
+                <w:rFonts w:ascii="DejaVu Sans" w:hAnsi="DejaVu Sans" w:eastAsia="DejaVu Sans" w:cs="DejaVu Sans"/>
+                <w:i w:val="false"/>
+                <w:b w:val="false"/>
+                <w:u w:val="none"/>
+                <w:sz w:val="22"/>
+                <w:szCs w:val="22"/>
+                <w:color w:val="000000"/>
+              </w:rPr>
+              <w:t xml:space="preserve">1.3 x 10</w:t>
             </w:r>
             <w:r>
               <w:rPr>
@@ -5134,76 +5230,52 @@
                 <w:szCs w:val="22"/>
                 <w:color w:val="000000"/>
               </w:rPr>
-              <w:t xml:space="preserve">-4.278</w:t>
-            </w:r>
-          </w:p>
-        </w:tc>
-        <w:tc>
-          <w:tcPr>
-            <w:tcBorders>
-              <w:bottom w:val="single" w:sz="4" w:space="0" w:color="666666"/>
-              <w:top w:val="single" w:sz="4" w:space="0" w:color="666666"/>
-              <w:left w:val="none" w:sz="0" w:space="0" w:color="000000"/>
-              <w:right w:val="none" w:sz="0" w:space="0" w:color="000000"/>
-            </w:tcBorders>
-            <w:shd w:val="clear" w:color="auto" w:fill="FFFFFF"/>
-            <w:tcMar>
-              <w:top w:w="0" w:type="dxa"/>
-              <w:bottom w:w="0" w:type="dxa"/>
-              <w:left w:w="0" w:type="dxa"/>
-              <w:right w:w="0" w:type="dxa"/>
-            </w:tcMar>
-            <w:vAlign w:val="center"/>
-          </w:tcPr>
-          <w:p>
-            <w:pPr>
-              <w:pStyle w:val="Normal"/>
-              <w:jc w:val="right"/>
-              <w:keepNext/>
-              <w:pBdr>
-                <w:bottom w:val="none" w:sz="0" w:space="0" w:color="000000"/>
-                <w:top w:val="none" w:sz="0" w:space="0" w:color="000000"/>
-                <w:left w:val="none" w:sz="0" w:space="0" w:color="000000"/>
-                <w:right w:val="none" w:sz="0" w:space="0" w:color="000000"/>
-              </w:pBdr>
-              <w:spacing w:after="100" w:before="100" w:line="240"/>
-              <w:ind w:firstLine="0" w:left="100" w:right="100"/>
-            </w:pPr>
-            <w:r>
-              <w:rPr>
-                <w:rFonts w:ascii="DejaVu Sans" w:hAnsi="DejaVu Sans" w:eastAsia="DejaVu Sans" w:cs="DejaVu Sans"/>
-                <w:i w:val="false"/>
-                <w:b w:val="true"/>
-                <w:u w:val="none"/>
-                <w:sz w:val="22"/>
-                <w:szCs w:val="22"/>
-                <w:color w:val="000000"/>
-              </w:rPr>
-              <w:t xml:space="preserve">&lt;</w:t>
-            </w:r>
-            <w:r>
-              <w:rPr>
-                <w:rFonts w:ascii="DejaVu Sans" w:hAnsi="DejaVu Sans" w:eastAsia="DejaVu Sans" w:cs="DejaVu Sans"/>
-                <w:i w:val="false"/>
-                <w:b w:val="true"/>
-                <w:u w:val="none"/>
-                <w:sz w:val="22"/>
-                <w:szCs w:val="22"/>
-                <w:color w:val="000000"/>
-              </w:rPr>
-              <w:t xml:space="preserve"> </w:t>
-            </w:r>
-            <w:r>
-              <w:rPr>
-                <w:rFonts w:ascii="DejaVu Sans" w:hAnsi="DejaVu Sans" w:eastAsia="DejaVu Sans" w:cs="DejaVu Sans"/>
-                <w:i w:val="false"/>
-                <w:b w:val="true"/>
-                <w:u w:val="none"/>
-                <w:sz w:val="22"/>
-                <w:szCs w:val="22"/>
-                <w:color w:val="000000"/>
-              </w:rPr>
-              <w:t xml:space="preserve">0.001</w:t>
+              <w:t xml:space="preserve">-0.84</w:t>
+            </w:r>
+          </w:p>
+        </w:tc>
+        <w:tc>
+          <w:tcPr>
+            <w:tcBorders>
+              <w:bottom w:val="single" w:sz="4" w:space="0" w:color="666666"/>
+              <w:top w:val="single" w:sz="4" w:space="0" w:color="666666"/>
+              <w:left w:val="none" w:sz="0" w:space="0" w:color="000000"/>
+              <w:right w:val="none" w:sz="0" w:space="0" w:color="000000"/>
+            </w:tcBorders>
+            <w:shd w:val="clear" w:color="auto" w:fill="FFFFFF"/>
+            <w:tcMar>
+              <w:top w:w="0" w:type="dxa"/>
+              <w:bottom w:w="0" w:type="dxa"/>
+              <w:left w:w="0" w:type="dxa"/>
+              <w:right w:w="0" w:type="dxa"/>
+            </w:tcMar>
+            <w:vAlign w:val="center"/>
+          </w:tcPr>
+          <w:p>
+            <w:pPr>
+              <w:pStyle w:val="Normal"/>
+              <w:jc w:val="right"/>
+              <w:keepNext/>
+              <w:pBdr>
+                <w:bottom w:val="none" w:sz="0" w:space="0" w:color="000000"/>
+                <w:top w:val="none" w:sz="0" w:space="0" w:color="000000"/>
+                <w:left w:val="none" w:sz="0" w:space="0" w:color="000000"/>
+                <w:right w:val="none" w:sz="0" w:space="0" w:color="000000"/>
+              </w:pBdr>
+              <w:spacing w:after="100" w:before="100" w:line="240"/>
+              <w:ind w:firstLine="0" w:left="100" w:right="100"/>
+            </w:pPr>
+            <w:r>
+              <w:rPr>
+                <w:rFonts w:ascii="DejaVu Sans" w:hAnsi="DejaVu Sans" w:eastAsia="DejaVu Sans" w:cs="DejaVu Sans"/>
+                <w:i w:val="false"/>
+                <w:b w:val="false"/>
+                <w:u w:val="none"/>
+                <w:sz w:val="22"/>
+                <w:szCs w:val="22"/>
+                <w:color w:val="000000"/>
+              </w:rPr>
+              <w:t xml:space="preserve">0.402</w:t>
             </w:r>
           </w:p>
         </w:tc>
@@ -5334,7 +5406,7 @@
                 <w:szCs w:val="22"/>
                 <w:color w:val="000000"/>
               </w:rPr>
-              <w:t xml:space="preserve">-9.5 x 10</w:t>
+              <w:t xml:space="preserve">-8.6 x 10</w:t>
             </w:r>
             <w:r>
               <w:rPr>
@@ -5392,7 +5464,7 @@
                 <w:szCs w:val="22"/>
                 <w:color w:val="000000"/>
               </w:rPr>
-              <w:t xml:space="preserve">4.4 x 10</w:t>
+              <w:t xml:space="preserve">4.9 x 10</w:t>
             </w:r>
             <w:r>
               <w:rPr>
@@ -5450,52 +5522,52 @@
                 <w:szCs w:val="22"/>
                 <w:color w:val="000000"/>
               </w:rPr>
-              <w:t xml:space="preserve">-2.175</w:t>
-            </w:r>
-          </w:p>
-        </w:tc>
-        <w:tc>
-          <w:tcPr>
-            <w:tcBorders>
-              <w:bottom w:val="single" w:sz="4" w:space="0" w:color="666666"/>
-              <w:top w:val="single" w:sz="4" w:space="0" w:color="666666"/>
-              <w:left w:val="none" w:sz="0" w:space="0" w:color="000000"/>
-              <w:right w:val="none" w:sz="0" w:space="0" w:color="000000"/>
-            </w:tcBorders>
-            <w:shd w:val="clear" w:color="auto" w:fill="FFFFFF"/>
-            <w:tcMar>
-              <w:top w:w="0" w:type="dxa"/>
-              <w:bottom w:w="0" w:type="dxa"/>
-              <w:left w:w="0" w:type="dxa"/>
-              <w:right w:w="0" w:type="dxa"/>
-            </w:tcMar>
-            <w:vAlign w:val="center"/>
-          </w:tcPr>
-          <w:p>
-            <w:pPr>
-              <w:pStyle w:val="Normal"/>
-              <w:jc w:val="right"/>
-              <w:keepNext/>
-              <w:pBdr>
-                <w:bottom w:val="none" w:sz="0" w:space="0" w:color="000000"/>
-                <w:top w:val="none" w:sz="0" w:space="0" w:color="000000"/>
-                <w:left w:val="none" w:sz="0" w:space="0" w:color="000000"/>
-                <w:right w:val="none" w:sz="0" w:space="0" w:color="000000"/>
-              </w:pBdr>
-              <w:spacing w:after="100" w:before="100" w:line="240"/>
-              <w:ind w:firstLine="0" w:left="100" w:right="100"/>
-            </w:pPr>
-            <w:r>
-              <w:rPr>
-                <w:rFonts w:ascii="DejaVu Sans" w:hAnsi="DejaVu Sans" w:eastAsia="DejaVu Sans" w:cs="DejaVu Sans"/>
-                <w:i w:val="false"/>
-                <w:b w:val="true"/>
-                <w:u w:val="none"/>
-                <w:sz w:val="22"/>
-                <w:szCs w:val="22"/>
-                <w:color w:val="000000"/>
-              </w:rPr>
-              <w:t xml:space="preserve">0.033</w:t>
+              <w:t xml:space="preserve">-1.74</w:t>
+            </w:r>
+          </w:p>
+        </w:tc>
+        <w:tc>
+          <w:tcPr>
+            <w:tcBorders>
+              <w:bottom w:val="single" w:sz="4" w:space="0" w:color="666666"/>
+              <w:top w:val="single" w:sz="4" w:space="0" w:color="666666"/>
+              <w:left w:val="none" w:sz="0" w:space="0" w:color="000000"/>
+              <w:right w:val="none" w:sz="0" w:space="0" w:color="000000"/>
+            </w:tcBorders>
+            <w:shd w:val="clear" w:color="auto" w:fill="FFFFFF"/>
+            <w:tcMar>
+              <w:top w:w="0" w:type="dxa"/>
+              <w:bottom w:w="0" w:type="dxa"/>
+              <w:left w:w="0" w:type="dxa"/>
+              <w:right w:w="0" w:type="dxa"/>
+            </w:tcMar>
+            <w:vAlign w:val="center"/>
+          </w:tcPr>
+          <w:p>
+            <w:pPr>
+              <w:pStyle w:val="Normal"/>
+              <w:jc w:val="right"/>
+              <w:keepNext/>
+              <w:pBdr>
+                <w:bottom w:val="none" w:sz="0" w:space="0" w:color="000000"/>
+                <w:top w:val="none" w:sz="0" w:space="0" w:color="000000"/>
+                <w:left w:val="none" w:sz="0" w:space="0" w:color="000000"/>
+                <w:right w:val="none" w:sz="0" w:space="0" w:color="000000"/>
+              </w:pBdr>
+              <w:spacing w:after="100" w:before="100" w:line="240"/>
+              <w:ind w:firstLine="0" w:left="100" w:right="100"/>
+            </w:pPr>
+            <w:r>
+              <w:rPr>
+                <w:rFonts w:ascii="DejaVu Sans" w:hAnsi="DejaVu Sans" w:eastAsia="DejaVu Sans" w:cs="DejaVu Sans"/>
+                <w:i w:val="false"/>
+                <w:b w:val="false"/>
+                <w:u w:val="none"/>
+                <w:sz w:val="22"/>
+                <w:szCs w:val="22"/>
+                <w:color w:val="000000"/>
+              </w:rPr>
+              <w:t xml:space="preserve">0.086</w:t>
             </w:r>
           </w:p>
         </w:tc>
@@ -5639,7 +5711,7 @@
                 <w:szCs w:val="22"/>
                 <w:color w:val="000000"/>
               </w:rPr>
-              <w:t xml:space="preserve">3.2 x 10</w:t>
+              <w:t xml:space="preserve">2.8 x 10</w:t>
             </w:r>
             <w:r>
               <w:rPr>
@@ -5697,7 +5769,7 @@
                 <w:szCs w:val="22"/>
                 <w:color w:val="000000"/>
               </w:rPr>
-              <w:t xml:space="preserve">2.3 x 10</w:t>
+              <w:t xml:space="preserve">2.6 x 10</w:t>
             </w:r>
             <w:r>
               <w:rPr>
@@ -5755,52 +5827,52 @@
                 <w:szCs w:val="22"/>
                 <w:color w:val="000000"/>
               </w:rPr>
-              <w:t xml:space="preserve">1.386</w:t>
-            </w:r>
-          </w:p>
-        </w:tc>
-        <w:tc>
-          <w:tcPr>
-            <w:tcBorders>
-              <w:bottom w:val="single" w:sz="4" w:space="0" w:color="666666"/>
-              <w:top w:val="single" w:sz="4" w:space="0" w:color="666666"/>
-              <w:left w:val="none" w:sz="0" w:space="0" w:color="000000"/>
-              <w:right w:val="none" w:sz="0" w:space="0" w:color="000000"/>
-            </w:tcBorders>
-            <w:shd w:val="clear" w:color="auto" w:fill="FFFFFF"/>
-            <w:tcMar>
-              <w:top w:w="0" w:type="dxa"/>
-              <w:bottom w:w="0" w:type="dxa"/>
-              <w:left w:w="0" w:type="dxa"/>
-              <w:right w:w="0" w:type="dxa"/>
-            </w:tcMar>
-            <w:vAlign w:val="center"/>
-          </w:tcPr>
-          <w:p>
-            <w:pPr>
-              <w:pStyle w:val="Normal"/>
-              <w:jc w:val="right"/>
-              <w:keepNext/>
-              <w:pBdr>
-                <w:bottom w:val="none" w:sz="0" w:space="0" w:color="000000"/>
-                <w:top w:val="none" w:sz="0" w:space="0" w:color="000000"/>
-                <w:left w:val="none" w:sz="0" w:space="0" w:color="000000"/>
-                <w:right w:val="none" w:sz="0" w:space="0" w:color="000000"/>
-              </w:pBdr>
-              <w:spacing w:after="100" w:before="100" w:line="240"/>
-              <w:ind w:firstLine="0" w:left="100" w:right="100"/>
-            </w:pPr>
-            <w:r>
-              <w:rPr>
-                <w:rFonts w:ascii="DejaVu Sans" w:hAnsi="DejaVu Sans" w:eastAsia="DejaVu Sans" w:cs="DejaVu Sans"/>
-                <w:i w:val="false"/>
-                <w:b w:val="false"/>
-                <w:u w:val="none"/>
-                <w:sz w:val="22"/>
-                <w:szCs w:val="22"/>
-                <w:color w:val="000000"/>
-              </w:rPr>
-              <w:t xml:space="preserve">0.170</w:t>
+              <w:t xml:space="preserve">1.08</w:t>
+            </w:r>
+          </w:p>
+        </w:tc>
+        <w:tc>
+          <w:tcPr>
+            <w:tcBorders>
+              <w:bottom w:val="single" w:sz="4" w:space="0" w:color="666666"/>
+              <w:top w:val="single" w:sz="4" w:space="0" w:color="666666"/>
+              <w:left w:val="none" w:sz="0" w:space="0" w:color="000000"/>
+              <w:right w:val="none" w:sz="0" w:space="0" w:color="000000"/>
+            </w:tcBorders>
+            <w:shd w:val="clear" w:color="auto" w:fill="FFFFFF"/>
+            <w:tcMar>
+              <w:top w:w="0" w:type="dxa"/>
+              <w:bottom w:w="0" w:type="dxa"/>
+              <w:left w:w="0" w:type="dxa"/>
+              <w:right w:w="0" w:type="dxa"/>
+            </w:tcMar>
+            <w:vAlign w:val="center"/>
+          </w:tcPr>
+          <w:p>
+            <w:pPr>
+              <w:pStyle w:val="Normal"/>
+              <w:jc w:val="right"/>
+              <w:keepNext/>
+              <w:pBdr>
+                <w:bottom w:val="none" w:sz="0" w:space="0" w:color="000000"/>
+                <w:top w:val="none" w:sz="0" w:space="0" w:color="000000"/>
+                <w:left w:val="none" w:sz="0" w:space="0" w:color="000000"/>
+                <w:right w:val="none" w:sz="0" w:space="0" w:color="000000"/>
+              </w:pBdr>
+              <w:spacing w:after="100" w:before="100" w:line="240"/>
+              <w:ind w:firstLine="0" w:left="100" w:right="100"/>
+            </w:pPr>
+            <w:r>
+              <w:rPr>
+                <w:rFonts w:ascii="DejaVu Sans" w:hAnsi="DejaVu Sans" w:eastAsia="DejaVu Sans" w:cs="DejaVu Sans"/>
+                <w:i w:val="false"/>
+                <w:b w:val="false"/>
+                <w:u w:val="none"/>
+                <w:sz w:val="22"/>
+                <w:szCs w:val="22"/>
+                <w:color w:val="000000"/>
+              </w:rPr>
+              <w:t xml:space="preserve">0.282</w:t>
             </w:r>
           </w:p>
         </w:tc>
@@ -5931,7 +6003,7 @@
                 <w:szCs w:val="22"/>
                 <w:color w:val="000000"/>
               </w:rPr>
-              <w:t xml:space="preserve">-1.4 x 10</w:t>
+              <w:t xml:space="preserve">-1.2 x 10</w:t>
             </w:r>
             <w:r>
               <w:rPr>
@@ -5989,7 +6061,7 @@
                 <w:szCs w:val="22"/>
                 <w:color w:val="000000"/>
               </w:rPr>
-              <w:t xml:space="preserve">1.9 x 10</w:t>
+              <w:t xml:space="preserve">2.2 x 10</w:t>
             </w:r>
             <w:r>
               <w:rPr>
@@ -6047,52 +6119,52 @@
                 <w:szCs w:val="22"/>
                 <w:color w:val="000000"/>
               </w:rPr>
-              <w:t xml:space="preserve">-0.738</w:t>
-            </w:r>
-          </w:p>
-        </w:tc>
-        <w:tc>
-          <w:tcPr>
-            <w:tcBorders>
-              <w:bottom w:val="single" w:sz="4" w:space="0" w:color="666666"/>
-              <w:top w:val="single" w:sz="4" w:space="0" w:color="666666"/>
-              <w:left w:val="none" w:sz="0" w:space="0" w:color="000000"/>
-              <w:right w:val="none" w:sz="0" w:space="0" w:color="000000"/>
-            </w:tcBorders>
-            <w:shd w:val="clear" w:color="auto" w:fill="FFFFFF"/>
-            <w:tcMar>
-              <w:top w:w="0" w:type="dxa"/>
-              <w:bottom w:w="0" w:type="dxa"/>
-              <w:left w:w="0" w:type="dxa"/>
-              <w:right w:w="0" w:type="dxa"/>
-            </w:tcMar>
-            <w:vAlign w:val="center"/>
-          </w:tcPr>
-          <w:p>
-            <w:pPr>
-              <w:pStyle w:val="Normal"/>
-              <w:jc w:val="right"/>
-              <w:keepNext/>
-              <w:pBdr>
-                <w:bottom w:val="none" w:sz="0" w:space="0" w:color="000000"/>
-                <w:top w:val="none" w:sz="0" w:space="0" w:color="000000"/>
-                <w:left w:val="none" w:sz="0" w:space="0" w:color="000000"/>
-                <w:right w:val="none" w:sz="0" w:space="0" w:color="000000"/>
-              </w:pBdr>
-              <w:spacing w:after="100" w:before="100" w:line="240"/>
-              <w:ind w:firstLine="0" w:left="100" w:right="100"/>
-            </w:pPr>
-            <w:r>
-              <w:rPr>
-                <w:rFonts w:ascii="DejaVu Sans" w:hAnsi="DejaVu Sans" w:eastAsia="DejaVu Sans" w:cs="DejaVu Sans"/>
-                <w:i w:val="false"/>
-                <w:b w:val="false"/>
-                <w:u w:val="none"/>
-                <w:sz w:val="22"/>
-                <w:szCs w:val="22"/>
-                <w:color w:val="000000"/>
-              </w:rPr>
-              <w:t xml:space="preserve">0.463</w:t>
+              <w:t xml:space="preserve">-0.57</w:t>
+            </w:r>
+          </w:p>
+        </w:tc>
+        <w:tc>
+          <w:tcPr>
+            <w:tcBorders>
+              <w:bottom w:val="single" w:sz="4" w:space="0" w:color="666666"/>
+              <w:top w:val="single" w:sz="4" w:space="0" w:color="666666"/>
+              <w:left w:val="none" w:sz="0" w:space="0" w:color="000000"/>
+              <w:right w:val="none" w:sz="0" w:space="0" w:color="000000"/>
+            </w:tcBorders>
+            <w:shd w:val="clear" w:color="auto" w:fill="FFFFFF"/>
+            <w:tcMar>
+              <w:top w:w="0" w:type="dxa"/>
+              <w:bottom w:w="0" w:type="dxa"/>
+              <w:left w:w="0" w:type="dxa"/>
+              <w:right w:w="0" w:type="dxa"/>
+            </w:tcMar>
+            <w:vAlign w:val="center"/>
+          </w:tcPr>
+          <w:p>
+            <w:pPr>
+              <w:pStyle w:val="Normal"/>
+              <w:jc w:val="right"/>
+              <w:keepNext/>
+              <w:pBdr>
+                <w:bottom w:val="none" w:sz="0" w:space="0" w:color="000000"/>
+                <w:top w:val="none" w:sz="0" w:space="0" w:color="000000"/>
+                <w:left w:val="none" w:sz="0" w:space="0" w:color="000000"/>
+                <w:right w:val="none" w:sz="0" w:space="0" w:color="000000"/>
+              </w:pBdr>
+              <w:spacing w:after="100" w:before="100" w:line="240"/>
+              <w:ind w:firstLine="0" w:left="100" w:right="100"/>
+            </w:pPr>
+            <w:r>
+              <w:rPr>
+                <w:rFonts w:ascii="DejaVu Sans" w:hAnsi="DejaVu Sans" w:eastAsia="DejaVu Sans" w:cs="DejaVu Sans"/>
+                <w:i w:val="false"/>
+                <w:b w:val="false"/>
+                <w:u w:val="none"/>
+                <w:sz w:val="22"/>
+                <w:szCs w:val="22"/>
+                <w:color w:val="000000"/>
+              </w:rPr>
+              <w:t xml:space="preserve">0.570</w:t>
             </w:r>
           </w:p>
         </w:tc>
@@ -6283,7 +6355,7 @@
                 <w:szCs w:val="22"/>
                 <w:color w:val="000000"/>
               </w:rPr>
-              <w:t xml:space="preserve">6.1 x 10</w:t>
+              <w:t xml:space="preserve">1.4 x 10</w:t>
             </w:r>
             <w:r>
               <w:rPr>
@@ -6296,52 +6368,52 @@
                 <w:szCs w:val="22"/>
                 <w:color w:val="000000"/>
               </w:rPr>
-              <w:t xml:space="preserve">-4</w:t>
-            </w:r>
-          </w:p>
-        </w:tc>
-        <w:tc>
-          <w:tcPr>
-            <w:tcBorders>
-              <w:bottom w:val="single" w:sz="4" w:space="0" w:color="666666"/>
-              <w:top w:val="single" w:sz="4" w:space="0" w:color="666666"/>
-              <w:left w:val="none" w:sz="0" w:space="0" w:color="000000"/>
-              <w:right w:val="none" w:sz="0" w:space="0" w:color="000000"/>
-            </w:tcBorders>
-            <w:shd w:val="clear" w:color="auto" w:fill="FFFFFF"/>
-            <w:tcMar>
-              <w:top w:w="0" w:type="dxa"/>
-              <w:bottom w:w="0" w:type="dxa"/>
-              <w:left w:w="0" w:type="dxa"/>
-              <w:right w:w="0" w:type="dxa"/>
-            </w:tcMar>
-            <w:vAlign w:val="center"/>
-          </w:tcPr>
-          <w:p>
-            <w:pPr>
-              <w:pStyle w:val="Normal"/>
-              <w:jc w:val="right"/>
-              <w:keepNext/>
-              <w:pBdr>
-                <w:bottom w:val="none" w:sz="0" w:space="0" w:color="000000"/>
-                <w:top w:val="none" w:sz="0" w:space="0" w:color="000000"/>
-                <w:left w:val="none" w:sz="0" w:space="0" w:color="000000"/>
-                <w:right w:val="none" w:sz="0" w:space="0" w:color="000000"/>
-              </w:pBdr>
-              <w:spacing w:after="100" w:before="100" w:line="240"/>
-              <w:ind w:firstLine="0" w:left="100" w:right="100"/>
-            </w:pPr>
-            <w:r>
-              <w:rPr>
-                <w:rFonts w:ascii="DejaVu Sans" w:hAnsi="DejaVu Sans" w:eastAsia="DejaVu Sans" w:cs="DejaVu Sans"/>
-                <w:i w:val="false"/>
-                <w:b w:val="false"/>
-                <w:u w:val="none"/>
-                <w:sz w:val="22"/>
-                <w:szCs w:val="22"/>
-                <w:color w:val="000000"/>
-              </w:rPr>
-              <w:t xml:space="preserve">6.6 x 10</w:t>
+              <w:t xml:space="preserve">-3</w:t>
+            </w:r>
+          </w:p>
+        </w:tc>
+        <w:tc>
+          <w:tcPr>
+            <w:tcBorders>
+              <w:bottom w:val="single" w:sz="4" w:space="0" w:color="666666"/>
+              <w:top w:val="single" w:sz="4" w:space="0" w:color="666666"/>
+              <w:left w:val="none" w:sz="0" w:space="0" w:color="000000"/>
+              <w:right w:val="none" w:sz="0" w:space="0" w:color="000000"/>
+            </w:tcBorders>
+            <w:shd w:val="clear" w:color="auto" w:fill="FFFFFF"/>
+            <w:tcMar>
+              <w:top w:w="0" w:type="dxa"/>
+              <w:bottom w:w="0" w:type="dxa"/>
+              <w:left w:w="0" w:type="dxa"/>
+              <w:right w:w="0" w:type="dxa"/>
+            </w:tcMar>
+            <w:vAlign w:val="center"/>
+          </w:tcPr>
+          <w:p>
+            <w:pPr>
+              <w:pStyle w:val="Normal"/>
+              <w:jc w:val="right"/>
+              <w:keepNext/>
+              <w:pBdr>
+                <w:bottom w:val="none" w:sz="0" w:space="0" w:color="000000"/>
+                <w:top w:val="none" w:sz="0" w:space="0" w:color="000000"/>
+                <w:left w:val="none" w:sz="0" w:space="0" w:color="000000"/>
+                <w:right w:val="none" w:sz="0" w:space="0" w:color="000000"/>
+              </w:pBdr>
+              <w:spacing w:after="100" w:before="100" w:line="240"/>
+              <w:ind w:firstLine="0" w:left="100" w:right="100"/>
+            </w:pPr>
+            <w:r>
+              <w:rPr>
+                <w:rFonts w:ascii="DejaVu Sans" w:hAnsi="DejaVu Sans" w:eastAsia="DejaVu Sans" w:cs="DejaVu Sans"/>
+                <w:i w:val="false"/>
+                <w:b w:val="false"/>
+                <w:u w:val="none"/>
+                <w:sz w:val="22"/>
+                <w:szCs w:val="22"/>
+                <w:color w:val="000000"/>
+              </w:rPr>
+              <w:t xml:space="preserve">7.1 x 10</w:t>
             </w:r>
             <w:r>
               <w:rPr>
@@ -6399,52 +6471,52 @@
                 <w:szCs w:val="22"/>
                 <w:color w:val="000000"/>
               </w:rPr>
-              <w:t xml:space="preserve">0.092</w:t>
-            </w:r>
-          </w:p>
-        </w:tc>
-        <w:tc>
-          <w:tcPr>
-            <w:tcBorders>
-              <w:bottom w:val="single" w:sz="4" w:space="0" w:color="666666"/>
-              <w:top w:val="single" w:sz="4" w:space="0" w:color="666666"/>
-              <w:left w:val="none" w:sz="0" w:space="0" w:color="000000"/>
-              <w:right w:val="none" w:sz="0" w:space="0" w:color="000000"/>
-            </w:tcBorders>
-            <w:shd w:val="clear" w:color="auto" w:fill="FFFFFF"/>
-            <w:tcMar>
-              <w:top w:w="0" w:type="dxa"/>
-              <w:bottom w:w="0" w:type="dxa"/>
-              <w:left w:w="0" w:type="dxa"/>
-              <w:right w:w="0" w:type="dxa"/>
-            </w:tcMar>
-            <w:vAlign w:val="center"/>
-          </w:tcPr>
-          <w:p>
-            <w:pPr>
-              <w:pStyle w:val="Normal"/>
-              <w:jc w:val="right"/>
-              <w:keepNext/>
-              <w:pBdr>
-                <w:bottom w:val="none" w:sz="0" w:space="0" w:color="000000"/>
-                <w:top w:val="none" w:sz="0" w:space="0" w:color="000000"/>
-                <w:left w:val="none" w:sz="0" w:space="0" w:color="000000"/>
-                <w:right w:val="none" w:sz="0" w:space="0" w:color="000000"/>
-              </w:pBdr>
-              <w:spacing w:after="100" w:before="100" w:line="240"/>
-              <w:ind w:firstLine="0" w:left="100" w:right="100"/>
-            </w:pPr>
-            <w:r>
-              <w:rPr>
-                <w:rFonts w:ascii="DejaVu Sans" w:hAnsi="DejaVu Sans" w:eastAsia="DejaVu Sans" w:cs="DejaVu Sans"/>
-                <w:i w:val="false"/>
-                <w:b w:val="false"/>
-                <w:u w:val="none"/>
-                <w:sz w:val="22"/>
-                <w:szCs w:val="22"/>
-                <w:color w:val="000000"/>
-              </w:rPr>
-              <w:t xml:space="preserve">0.927</w:t>
+              <w:t xml:space="preserve">0.20</w:t>
+            </w:r>
+          </w:p>
+        </w:tc>
+        <w:tc>
+          <w:tcPr>
+            <w:tcBorders>
+              <w:bottom w:val="single" w:sz="4" w:space="0" w:color="666666"/>
+              <w:top w:val="single" w:sz="4" w:space="0" w:color="666666"/>
+              <w:left w:val="none" w:sz="0" w:space="0" w:color="000000"/>
+              <w:right w:val="none" w:sz="0" w:space="0" w:color="000000"/>
+            </w:tcBorders>
+            <w:shd w:val="clear" w:color="auto" w:fill="FFFFFF"/>
+            <w:tcMar>
+              <w:top w:w="0" w:type="dxa"/>
+              <w:bottom w:w="0" w:type="dxa"/>
+              <w:left w:w="0" w:type="dxa"/>
+              <w:right w:w="0" w:type="dxa"/>
+            </w:tcMar>
+            <w:vAlign w:val="center"/>
+          </w:tcPr>
+          <w:p>
+            <w:pPr>
+              <w:pStyle w:val="Normal"/>
+              <w:jc w:val="right"/>
+              <w:keepNext/>
+              <w:pBdr>
+                <w:bottom w:val="none" w:sz="0" w:space="0" w:color="000000"/>
+                <w:top w:val="none" w:sz="0" w:space="0" w:color="000000"/>
+                <w:left w:val="none" w:sz="0" w:space="0" w:color="000000"/>
+                <w:right w:val="none" w:sz="0" w:space="0" w:color="000000"/>
+              </w:pBdr>
+              <w:spacing w:after="100" w:before="100" w:line="240"/>
+              <w:ind w:firstLine="0" w:left="100" w:right="100"/>
+            </w:pPr>
+            <w:r>
+              <w:rPr>
+                <w:rFonts w:ascii="DejaVu Sans" w:hAnsi="DejaVu Sans" w:eastAsia="DejaVu Sans" w:cs="DejaVu Sans"/>
+                <w:i w:val="false"/>
+                <w:b w:val="false"/>
+                <w:u w:val="none"/>
+                <w:sz w:val="22"/>
+                <w:szCs w:val="22"/>
+                <w:color w:val="000000"/>
+              </w:rPr>
+              <w:t xml:space="preserve">0.841</w:t>
             </w:r>
           </w:p>
         </w:tc>
@@ -6530,52 +6602,76 @@
                 <w:szCs w:val="22"/>
                 <w:color w:val="000000"/>
               </w:rPr>
-              <w:t xml:space="preserve">log(Size Class)</w:t>
-            </w:r>
-          </w:p>
-        </w:tc>
-        <w:tc>
-          <w:tcPr>
-            <w:tcBorders>
-              <w:bottom w:val="single" w:sz="4" w:space="0" w:color="666666"/>
-              <w:top w:val="single" w:sz="4" w:space="0" w:color="666666"/>
-              <w:left w:val="none" w:sz="0" w:space="0" w:color="000000"/>
-              <w:right w:val="none" w:sz="0" w:space="0" w:color="000000"/>
-            </w:tcBorders>
-            <w:shd w:val="clear" w:color="auto" w:fill="FFFFFF"/>
-            <w:tcMar>
-              <w:top w:w="0" w:type="dxa"/>
-              <w:bottom w:w="0" w:type="dxa"/>
-              <w:left w:w="0" w:type="dxa"/>
-              <w:right w:w="0" w:type="dxa"/>
-            </w:tcMar>
-            <w:vAlign w:val="center"/>
-          </w:tcPr>
-          <w:p>
-            <w:pPr>
-              <w:pStyle w:val="Normal"/>
-              <w:jc w:val="right"/>
-              <w:keepNext/>
-              <w:pBdr>
-                <w:bottom w:val="none" w:sz="0" w:space="0" w:color="000000"/>
-                <w:top w:val="none" w:sz="0" w:space="0" w:color="000000"/>
-                <w:left w:val="none" w:sz="0" w:space="0" w:color="000000"/>
-                <w:right w:val="none" w:sz="0" w:space="0" w:color="000000"/>
-              </w:pBdr>
-              <w:spacing w:after="100" w:before="100" w:line="240"/>
-              <w:ind w:firstLine="0" w:left="100" w:right="100"/>
-            </w:pPr>
-            <w:r>
-              <w:rPr>
-                <w:rFonts w:ascii="DejaVu Sans" w:hAnsi="DejaVu Sans" w:eastAsia="DejaVu Sans" w:cs="DejaVu Sans"/>
-                <w:i w:val="false"/>
-                <w:b w:val="false"/>
-                <w:u w:val="none"/>
-                <w:sz w:val="22"/>
-                <w:szCs w:val="22"/>
-                <w:color w:val="000000"/>
-              </w:rPr>
-              <w:t xml:space="preserve">-3.6 x 10</w:t>
+              <w:t xml:space="preserve">√Size</w:t>
+            </w:r>
+            <w:r>
+              <w:rPr>
+                <w:rFonts w:ascii="DejaVu Sans" w:hAnsi="DejaVu Sans" w:eastAsia="DejaVu Sans" w:cs="DejaVu Sans"/>
+                <w:i w:val="false"/>
+                <w:b w:val="false"/>
+                <w:u w:val="none"/>
+                <w:sz w:val="22"/>
+                <w:szCs w:val="22"/>
+                <w:color w:val="000000"/>
+              </w:rPr>
+              <w:t xml:space="preserve"> </w:t>
+            </w:r>
+            <w:r>
+              <w:rPr>
+                <w:rFonts w:ascii="DejaVu Sans" w:hAnsi="DejaVu Sans" w:eastAsia="DejaVu Sans" w:cs="DejaVu Sans"/>
+                <w:i w:val="false"/>
+                <w:b w:val="false"/>
+                <w:u w:val="none"/>
+                <w:sz w:val="22"/>
+                <w:szCs w:val="22"/>
+                <w:color w:val="000000"/>
+              </w:rPr>
+              <w:t xml:space="preserve">Class</w:t>
+            </w:r>
+          </w:p>
+        </w:tc>
+        <w:tc>
+          <w:tcPr>
+            <w:tcBorders>
+              <w:bottom w:val="single" w:sz="4" w:space="0" w:color="666666"/>
+              <w:top w:val="single" w:sz="4" w:space="0" w:color="666666"/>
+              <w:left w:val="none" w:sz="0" w:space="0" w:color="000000"/>
+              <w:right w:val="none" w:sz="0" w:space="0" w:color="000000"/>
+            </w:tcBorders>
+            <w:shd w:val="clear" w:color="auto" w:fill="FFFFFF"/>
+            <w:tcMar>
+              <w:top w:w="0" w:type="dxa"/>
+              <w:bottom w:w="0" w:type="dxa"/>
+              <w:left w:w="0" w:type="dxa"/>
+              <w:right w:w="0" w:type="dxa"/>
+            </w:tcMar>
+            <w:vAlign w:val="center"/>
+          </w:tcPr>
+          <w:p>
+            <w:pPr>
+              <w:pStyle w:val="Normal"/>
+              <w:jc w:val="right"/>
+              <w:keepNext/>
+              <w:pBdr>
+                <w:bottom w:val="none" w:sz="0" w:space="0" w:color="000000"/>
+                <w:top w:val="none" w:sz="0" w:space="0" w:color="000000"/>
+                <w:left w:val="none" w:sz="0" w:space="0" w:color="000000"/>
+                <w:right w:val="none" w:sz="0" w:space="0" w:color="000000"/>
+              </w:pBdr>
+              <w:spacing w:after="100" w:before="100" w:line="240"/>
+              <w:ind w:firstLine="0" w:left="100" w:right="100"/>
+            </w:pPr>
+            <w:r>
+              <w:rPr>
+                <w:rFonts w:ascii="DejaVu Sans" w:hAnsi="DejaVu Sans" w:eastAsia="DejaVu Sans" w:cs="DejaVu Sans"/>
+                <w:i w:val="false"/>
+                <w:b w:val="false"/>
+                <w:u w:val="none"/>
+                <w:sz w:val="22"/>
+                <w:szCs w:val="22"/>
+                <w:color w:val="000000"/>
+              </w:rPr>
+              <w:t xml:space="preserve">-5.5 x 10</w:t>
             </w:r>
             <w:r>
               <w:rPr>
@@ -6588,52 +6684,52 @@
                 <w:szCs w:val="22"/>
                 <w:color w:val="000000"/>
               </w:rPr>
-              <w:t xml:space="preserve">-3</w:t>
-            </w:r>
-          </w:p>
-        </w:tc>
-        <w:tc>
-          <w:tcPr>
-            <w:tcBorders>
-              <w:bottom w:val="single" w:sz="4" w:space="0" w:color="666666"/>
-              <w:top w:val="single" w:sz="4" w:space="0" w:color="666666"/>
-              <w:left w:val="none" w:sz="0" w:space="0" w:color="000000"/>
-              <w:right w:val="none" w:sz="0" w:space="0" w:color="000000"/>
-            </w:tcBorders>
-            <w:shd w:val="clear" w:color="auto" w:fill="FFFFFF"/>
-            <w:tcMar>
-              <w:top w:w="0" w:type="dxa"/>
-              <w:bottom w:w="0" w:type="dxa"/>
-              <w:left w:w="0" w:type="dxa"/>
-              <w:right w:w="0" w:type="dxa"/>
-            </w:tcMar>
-            <w:vAlign w:val="center"/>
-          </w:tcPr>
-          <w:p>
-            <w:pPr>
-              <w:pStyle w:val="Normal"/>
-              <w:jc w:val="right"/>
-              <w:keepNext/>
-              <w:pBdr>
-                <w:bottom w:val="none" w:sz="0" w:space="0" w:color="000000"/>
-                <w:top w:val="none" w:sz="0" w:space="0" w:color="000000"/>
-                <w:left w:val="none" w:sz="0" w:space="0" w:color="000000"/>
-                <w:right w:val="none" w:sz="0" w:space="0" w:color="000000"/>
-              </w:pBdr>
-              <w:spacing w:after="100" w:before="100" w:line="240"/>
-              <w:ind w:firstLine="0" w:left="100" w:right="100"/>
-            </w:pPr>
-            <w:r>
-              <w:rPr>
-                <w:rFonts w:ascii="DejaVu Sans" w:hAnsi="DejaVu Sans" w:eastAsia="DejaVu Sans" w:cs="DejaVu Sans"/>
-                <w:i w:val="false"/>
-                <w:b w:val="false"/>
-                <w:u w:val="none"/>
-                <w:sz w:val="22"/>
-                <w:szCs w:val="22"/>
-                <w:color w:val="000000"/>
-              </w:rPr>
-              <w:t xml:space="preserve">1.6 x 10</w:t>
+              <w:t xml:space="preserve">-4</w:t>
+            </w:r>
+          </w:p>
+        </w:tc>
+        <w:tc>
+          <w:tcPr>
+            <w:tcBorders>
+              <w:bottom w:val="single" w:sz="4" w:space="0" w:color="666666"/>
+              <w:top w:val="single" w:sz="4" w:space="0" w:color="666666"/>
+              <w:left w:val="none" w:sz="0" w:space="0" w:color="000000"/>
+              <w:right w:val="none" w:sz="0" w:space="0" w:color="000000"/>
+            </w:tcBorders>
+            <w:shd w:val="clear" w:color="auto" w:fill="FFFFFF"/>
+            <w:tcMar>
+              <w:top w:w="0" w:type="dxa"/>
+              <w:bottom w:w="0" w:type="dxa"/>
+              <w:left w:w="0" w:type="dxa"/>
+              <w:right w:w="0" w:type="dxa"/>
+            </w:tcMar>
+            <w:vAlign w:val="center"/>
+          </w:tcPr>
+          <w:p>
+            <w:pPr>
+              <w:pStyle w:val="Normal"/>
+              <w:jc w:val="right"/>
+              <w:keepNext/>
+              <w:pBdr>
+                <w:bottom w:val="none" w:sz="0" w:space="0" w:color="000000"/>
+                <w:top w:val="none" w:sz="0" w:space="0" w:color="000000"/>
+                <w:left w:val="none" w:sz="0" w:space="0" w:color="000000"/>
+                <w:right w:val="none" w:sz="0" w:space="0" w:color="000000"/>
+              </w:pBdr>
+              <w:spacing w:after="100" w:before="100" w:line="240"/>
+              <w:ind w:firstLine="0" w:left="100" w:right="100"/>
+            </w:pPr>
+            <w:r>
+              <w:rPr>
+                <w:rFonts w:ascii="DejaVu Sans" w:hAnsi="DejaVu Sans" w:eastAsia="DejaVu Sans" w:cs="DejaVu Sans"/>
+                <w:i w:val="false"/>
+                <w:b w:val="false"/>
+                <w:u w:val="none"/>
+                <w:sz w:val="22"/>
+                <w:szCs w:val="22"/>
+                <w:color w:val="000000"/>
+              </w:rPr>
+              <w:t xml:space="preserve">9.3 x 10</w:t>
             </w:r>
             <w:r>
               <w:rPr>
@@ -6646,97 +6742,97 @@
                 <w:szCs w:val="22"/>
                 <w:color w:val="000000"/>
               </w:rPr>
-              <w:t xml:space="preserve">-3</w:t>
-            </w:r>
-          </w:p>
-        </w:tc>
-        <w:tc>
-          <w:tcPr>
-            <w:tcBorders>
-              <w:bottom w:val="single" w:sz="4" w:space="0" w:color="666666"/>
-              <w:top w:val="single" w:sz="4" w:space="0" w:color="666666"/>
-              <w:left w:val="none" w:sz="0" w:space="0" w:color="000000"/>
-              <w:right w:val="none" w:sz="0" w:space="0" w:color="000000"/>
-            </w:tcBorders>
-            <w:shd w:val="clear" w:color="auto" w:fill="FFFFFF"/>
-            <w:tcMar>
-              <w:top w:w="0" w:type="dxa"/>
-              <w:bottom w:w="0" w:type="dxa"/>
-              <w:left w:w="0" w:type="dxa"/>
-              <w:right w:w="0" w:type="dxa"/>
-            </w:tcMar>
-            <w:vAlign w:val="center"/>
-          </w:tcPr>
-          <w:p>
-            <w:pPr>
-              <w:pStyle w:val="Normal"/>
-              <w:jc w:val="right"/>
-              <w:keepNext/>
-              <w:pBdr>
-                <w:bottom w:val="none" w:sz="0" w:space="0" w:color="000000"/>
-                <w:top w:val="none" w:sz="0" w:space="0" w:color="000000"/>
-                <w:left w:val="none" w:sz="0" w:space="0" w:color="000000"/>
-                <w:right w:val="none" w:sz="0" w:space="0" w:color="000000"/>
-              </w:pBdr>
-              <w:spacing w:after="100" w:before="100" w:line="240"/>
-              <w:ind w:firstLine="0" w:left="100" w:right="100"/>
-            </w:pPr>
-            <w:r>
-              <w:rPr>
-                <w:rFonts w:ascii="DejaVu Sans" w:hAnsi="DejaVu Sans" w:eastAsia="DejaVu Sans" w:cs="DejaVu Sans"/>
-                <w:i w:val="false"/>
-                <w:b w:val="false"/>
-                <w:u w:val="none"/>
-                <w:sz w:val="22"/>
-                <w:szCs w:val="22"/>
-                <w:color w:val="000000"/>
-              </w:rPr>
-              <w:t xml:space="preserve">-2.182</w:t>
-            </w:r>
-          </w:p>
-        </w:tc>
-        <w:tc>
-          <w:tcPr>
-            <w:tcBorders>
-              <w:bottom w:val="single" w:sz="4" w:space="0" w:color="666666"/>
-              <w:top w:val="single" w:sz="4" w:space="0" w:color="666666"/>
-              <w:left w:val="none" w:sz="0" w:space="0" w:color="000000"/>
-              <w:right w:val="none" w:sz="0" w:space="0" w:color="000000"/>
-            </w:tcBorders>
-            <w:shd w:val="clear" w:color="auto" w:fill="FFFFFF"/>
-            <w:tcMar>
-              <w:top w:w="0" w:type="dxa"/>
-              <w:bottom w:w="0" w:type="dxa"/>
-              <w:left w:w="0" w:type="dxa"/>
-              <w:right w:w="0" w:type="dxa"/>
-            </w:tcMar>
-            <w:vAlign w:val="center"/>
-          </w:tcPr>
-          <w:p>
-            <w:pPr>
-              <w:pStyle w:val="Normal"/>
-              <w:jc w:val="right"/>
-              <w:keepNext/>
-              <w:pBdr>
-                <w:bottom w:val="none" w:sz="0" w:space="0" w:color="000000"/>
-                <w:top w:val="none" w:sz="0" w:space="0" w:color="000000"/>
-                <w:left w:val="none" w:sz="0" w:space="0" w:color="000000"/>
-                <w:right w:val="none" w:sz="0" w:space="0" w:color="000000"/>
-              </w:pBdr>
-              <w:spacing w:after="100" w:before="100" w:line="240"/>
-              <w:ind w:firstLine="0" w:left="100" w:right="100"/>
-            </w:pPr>
-            <w:r>
-              <w:rPr>
-                <w:rFonts w:ascii="DejaVu Sans" w:hAnsi="DejaVu Sans" w:eastAsia="DejaVu Sans" w:cs="DejaVu Sans"/>
-                <w:i w:val="false"/>
-                <w:b w:val="true"/>
-                <w:u w:val="none"/>
-                <w:sz w:val="22"/>
-                <w:szCs w:val="22"/>
-                <w:color w:val="000000"/>
-              </w:rPr>
-              <w:t xml:space="preserve">0.033</w:t>
+              <w:t xml:space="preserve">-4</w:t>
+            </w:r>
+          </w:p>
+        </w:tc>
+        <w:tc>
+          <w:tcPr>
+            <w:tcBorders>
+              <w:bottom w:val="single" w:sz="4" w:space="0" w:color="666666"/>
+              <w:top w:val="single" w:sz="4" w:space="0" w:color="666666"/>
+              <w:left w:val="none" w:sz="0" w:space="0" w:color="000000"/>
+              <w:right w:val="none" w:sz="0" w:space="0" w:color="000000"/>
+            </w:tcBorders>
+            <w:shd w:val="clear" w:color="auto" w:fill="FFFFFF"/>
+            <w:tcMar>
+              <w:top w:w="0" w:type="dxa"/>
+              <w:bottom w:w="0" w:type="dxa"/>
+              <w:left w:w="0" w:type="dxa"/>
+              <w:right w:w="0" w:type="dxa"/>
+            </w:tcMar>
+            <w:vAlign w:val="center"/>
+          </w:tcPr>
+          <w:p>
+            <w:pPr>
+              <w:pStyle w:val="Normal"/>
+              <w:jc w:val="right"/>
+              <w:keepNext/>
+              <w:pBdr>
+                <w:bottom w:val="none" w:sz="0" w:space="0" w:color="000000"/>
+                <w:top w:val="none" w:sz="0" w:space="0" w:color="000000"/>
+                <w:left w:val="none" w:sz="0" w:space="0" w:color="000000"/>
+                <w:right w:val="none" w:sz="0" w:space="0" w:color="000000"/>
+              </w:pBdr>
+              <w:spacing w:after="100" w:before="100" w:line="240"/>
+              <w:ind w:firstLine="0" w:left="100" w:right="100"/>
+            </w:pPr>
+            <w:r>
+              <w:rPr>
+                <w:rFonts w:ascii="DejaVu Sans" w:hAnsi="DejaVu Sans" w:eastAsia="DejaVu Sans" w:cs="DejaVu Sans"/>
+                <w:i w:val="false"/>
+                <w:b w:val="false"/>
+                <w:u w:val="none"/>
+                <w:sz w:val="22"/>
+                <w:szCs w:val="22"/>
+                <w:color w:val="000000"/>
+              </w:rPr>
+              <w:t xml:space="preserve">-0.59</w:t>
+            </w:r>
+          </w:p>
+        </w:tc>
+        <w:tc>
+          <w:tcPr>
+            <w:tcBorders>
+              <w:bottom w:val="single" w:sz="4" w:space="0" w:color="666666"/>
+              <w:top w:val="single" w:sz="4" w:space="0" w:color="666666"/>
+              <w:left w:val="none" w:sz="0" w:space="0" w:color="000000"/>
+              <w:right w:val="none" w:sz="0" w:space="0" w:color="000000"/>
+            </w:tcBorders>
+            <w:shd w:val="clear" w:color="auto" w:fill="FFFFFF"/>
+            <w:tcMar>
+              <w:top w:w="0" w:type="dxa"/>
+              <w:bottom w:w="0" w:type="dxa"/>
+              <w:left w:w="0" w:type="dxa"/>
+              <w:right w:w="0" w:type="dxa"/>
+            </w:tcMar>
+            <w:vAlign w:val="center"/>
+          </w:tcPr>
+          <w:p>
+            <w:pPr>
+              <w:pStyle w:val="Normal"/>
+              <w:jc w:val="right"/>
+              <w:keepNext/>
+              <w:pBdr>
+                <w:bottom w:val="none" w:sz="0" w:space="0" w:color="000000"/>
+                <w:top w:val="none" w:sz="0" w:space="0" w:color="000000"/>
+                <w:left w:val="none" w:sz="0" w:space="0" w:color="000000"/>
+                <w:right w:val="none" w:sz="0" w:space="0" w:color="000000"/>
+              </w:pBdr>
+              <w:spacing w:after="100" w:before="100" w:line="240"/>
+              <w:ind w:firstLine="0" w:left="100" w:right="100"/>
+            </w:pPr>
+            <w:r>
+              <w:rPr>
+                <w:rFonts w:ascii="DejaVu Sans" w:hAnsi="DejaVu Sans" w:eastAsia="DejaVu Sans" w:cs="DejaVu Sans"/>
+                <w:i w:val="false"/>
+                <w:b w:val="false"/>
+                <w:u w:val="none"/>
+                <w:sz w:val="22"/>
+                <w:szCs w:val="22"/>
+                <w:color w:val="000000"/>
+              </w:rPr>
+              <w:t xml:space="preserve">0.557</w:t>
             </w:r>
           </w:p>
         </w:tc>
@@ -6822,7 +6918,31 @@
                 <w:szCs w:val="22"/>
                 <w:color w:val="000000"/>
               </w:rPr>
-              <w:t xml:space="preserve">log(Size Class)</w:t>
+              <w:t xml:space="preserve">√Size</w:t>
+            </w:r>
+            <w:r>
+              <w:rPr>
+                <w:rFonts w:ascii="DejaVu Sans" w:hAnsi="DejaVu Sans" w:eastAsia="DejaVu Sans" w:cs="DejaVu Sans"/>
+                <w:i w:val="false"/>
+                <w:b w:val="false"/>
+                <w:u w:val="none"/>
+                <w:sz w:val="22"/>
+                <w:szCs w:val="22"/>
+                <w:color w:val="000000"/>
+              </w:rPr>
+              <w:t xml:space="preserve"> </w:t>
+            </w:r>
+            <w:r>
+              <w:rPr>
+                <w:rFonts w:ascii="DejaVu Sans" w:hAnsi="DejaVu Sans" w:eastAsia="DejaVu Sans" w:cs="DejaVu Sans"/>
+                <w:i w:val="false"/>
+                <w:b w:val="false"/>
+                <w:u w:val="none"/>
+                <w:sz w:val="22"/>
+                <w:szCs w:val="22"/>
+                <w:color w:val="000000"/>
+              </w:rPr>
+              <w:t xml:space="preserve">Class</w:t>
             </w:r>
             <w:r>
               <w:rPr>
@@ -6880,7 +7000,7 @@
                 <w:szCs w:val="22"/>
                 <w:color w:val="000000"/>
               </w:rPr>
-              <w:t xml:space="preserve">6.0 x 10</w:t>
+              <w:t xml:space="preserve">2.3 x 10</w:t>
             </w:r>
             <w:r>
               <w:rPr>
@@ -6893,52 +7013,52 @@
                 <w:szCs w:val="22"/>
                 <w:color w:val="000000"/>
               </w:rPr>
-              <w:t xml:space="preserve">-4</w:t>
-            </w:r>
-          </w:p>
-        </w:tc>
-        <w:tc>
-          <w:tcPr>
-            <w:tcBorders>
-              <w:bottom w:val="single" w:sz="4" w:space="0" w:color="666666"/>
-              <w:top w:val="single" w:sz="4" w:space="0" w:color="666666"/>
-              <w:left w:val="none" w:sz="0" w:space="0" w:color="000000"/>
-              <w:right w:val="none" w:sz="0" w:space="0" w:color="000000"/>
-            </w:tcBorders>
-            <w:shd w:val="clear" w:color="auto" w:fill="FFFFFF"/>
-            <w:tcMar>
-              <w:top w:w="0" w:type="dxa"/>
-              <w:bottom w:w="0" w:type="dxa"/>
-              <w:left w:w="0" w:type="dxa"/>
-              <w:right w:w="0" w:type="dxa"/>
-            </w:tcMar>
-            <w:vAlign w:val="center"/>
-          </w:tcPr>
-          <w:p>
-            <w:pPr>
-              <w:pStyle w:val="Normal"/>
-              <w:jc w:val="right"/>
-              <w:keepNext/>
-              <w:pBdr>
-                <w:bottom w:val="none" w:sz="0" w:space="0" w:color="000000"/>
-                <w:top w:val="none" w:sz="0" w:space="0" w:color="000000"/>
-                <w:left w:val="none" w:sz="0" w:space="0" w:color="000000"/>
-                <w:right w:val="none" w:sz="0" w:space="0" w:color="000000"/>
-              </w:pBdr>
-              <w:spacing w:after="100" w:before="100" w:line="240"/>
-              <w:ind w:firstLine="0" w:left="100" w:right="100"/>
-            </w:pPr>
-            <w:r>
-              <w:rPr>
-                <w:rFonts w:ascii="DejaVu Sans" w:hAnsi="DejaVu Sans" w:eastAsia="DejaVu Sans" w:cs="DejaVu Sans"/>
-                <w:i w:val="false"/>
-                <w:b w:val="false"/>
-                <w:u w:val="none"/>
-                <w:sz w:val="22"/>
-                <w:szCs w:val="22"/>
-                <w:color w:val="000000"/>
-              </w:rPr>
-              <w:t xml:space="preserve">3.1 x 10</w:t>
+              <w:t xml:space="preserve">-5</w:t>
+            </w:r>
+          </w:p>
+        </w:tc>
+        <w:tc>
+          <w:tcPr>
+            <w:tcBorders>
+              <w:bottom w:val="single" w:sz="4" w:space="0" w:color="666666"/>
+              <w:top w:val="single" w:sz="4" w:space="0" w:color="666666"/>
+              <w:left w:val="none" w:sz="0" w:space="0" w:color="000000"/>
+              <w:right w:val="none" w:sz="0" w:space="0" w:color="000000"/>
+            </w:tcBorders>
+            <w:shd w:val="clear" w:color="auto" w:fill="FFFFFF"/>
+            <w:tcMar>
+              <w:top w:w="0" w:type="dxa"/>
+              <w:bottom w:w="0" w:type="dxa"/>
+              <w:left w:w="0" w:type="dxa"/>
+              <w:right w:w="0" w:type="dxa"/>
+            </w:tcMar>
+            <w:vAlign w:val="center"/>
+          </w:tcPr>
+          <w:p>
+            <w:pPr>
+              <w:pStyle w:val="Normal"/>
+              <w:jc w:val="right"/>
+              <w:keepNext/>
+              <w:pBdr>
+                <w:bottom w:val="none" w:sz="0" w:space="0" w:color="000000"/>
+                <w:top w:val="none" w:sz="0" w:space="0" w:color="000000"/>
+                <w:left w:val="none" w:sz="0" w:space="0" w:color="000000"/>
+                <w:right w:val="none" w:sz="0" w:space="0" w:color="000000"/>
+              </w:pBdr>
+              <w:spacing w:after="100" w:before="100" w:line="240"/>
+              <w:ind w:firstLine="0" w:left="100" w:right="100"/>
+            </w:pPr>
+            <w:r>
+              <w:rPr>
+                <w:rFonts w:ascii="DejaVu Sans" w:hAnsi="DejaVu Sans" w:eastAsia="DejaVu Sans" w:cs="DejaVu Sans"/>
+                <w:i w:val="false"/>
+                <w:b w:val="false"/>
+                <w:u w:val="none"/>
+                <w:sz w:val="22"/>
+                <w:szCs w:val="22"/>
+                <w:color w:val="000000"/>
+              </w:rPr>
+              <w:t xml:space="preserve">4.0 x 10</w:t>
             </w:r>
             <w:r>
               <w:rPr>
@@ -6951,97 +7071,97 @@
                 <w:szCs w:val="22"/>
                 <w:color w:val="000000"/>
               </w:rPr>
-              <w:t xml:space="preserve">-4</w:t>
-            </w:r>
-          </w:p>
-        </w:tc>
-        <w:tc>
-          <w:tcPr>
-            <w:tcBorders>
-              <w:bottom w:val="single" w:sz="4" w:space="0" w:color="666666"/>
-              <w:top w:val="single" w:sz="4" w:space="0" w:color="666666"/>
-              <w:left w:val="none" w:sz="0" w:space="0" w:color="000000"/>
-              <w:right w:val="none" w:sz="0" w:space="0" w:color="000000"/>
-            </w:tcBorders>
-            <w:shd w:val="clear" w:color="auto" w:fill="FFFFFF"/>
-            <w:tcMar>
-              <w:top w:w="0" w:type="dxa"/>
-              <w:bottom w:w="0" w:type="dxa"/>
-              <w:left w:w="0" w:type="dxa"/>
-              <w:right w:w="0" w:type="dxa"/>
-            </w:tcMar>
-            <w:vAlign w:val="center"/>
-          </w:tcPr>
-          <w:p>
-            <w:pPr>
-              <w:pStyle w:val="Normal"/>
-              <w:jc w:val="right"/>
-              <w:keepNext/>
-              <w:pBdr>
-                <w:bottom w:val="none" w:sz="0" w:space="0" w:color="000000"/>
-                <w:top w:val="none" w:sz="0" w:space="0" w:color="000000"/>
-                <w:left w:val="none" w:sz="0" w:space="0" w:color="000000"/>
-                <w:right w:val="none" w:sz="0" w:space="0" w:color="000000"/>
-              </w:pBdr>
-              <w:spacing w:after="100" w:before="100" w:line="240"/>
-              <w:ind w:firstLine="0" w:left="100" w:right="100"/>
-            </w:pPr>
-            <w:r>
-              <w:rPr>
-                <w:rFonts w:ascii="DejaVu Sans" w:hAnsi="DejaVu Sans" w:eastAsia="DejaVu Sans" w:cs="DejaVu Sans"/>
-                <w:i w:val="false"/>
-                <w:b w:val="false"/>
-                <w:u w:val="none"/>
-                <w:sz w:val="22"/>
-                <w:szCs w:val="22"/>
-                <w:color w:val="000000"/>
-              </w:rPr>
-              <w:t xml:space="preserve">1.965</w:t>
-            </w:r>
-          </w:p>
-        </w:tc>
-        <w:tc>
-          <w:tcPr>
-            <w:tcBorders>
-              <w:bottom w:val="single" w:sz="4" w:space="0" w:color="666666"/>
-              <w:top w:val="single" w:sz="4" w:space="0" w:color="666666"/>
-              <w:left w:val="none" w:sz="0" w:space="0" w:color="000000"/>
-              <w:right w:val="none" w:sz="0" w:space="0" w:color="000000"/>
-            </w:tcBorders>
-            <w:shd w:val="clear" w:color="auto" w:fill="FFFFFF"/>
-            <w:tcMar>
-              <w:top w:w="0" w:type="dxa"/>
-              <w:bottom w:w="0" w:type="dxa"/>
-              <w:left w:w="0" w:type="dxa"/>
-              <w:right w:w="0" w:type="dxa"/>
-            </w:tcMar>
-            <w:vAlign w:val="center"/>
-          </w:tcPr>
-          <w:p>
-            <w:pPr>
-              <w:pStyle w:val="Normal"/>
-              <w:jc w:val="right"/>
-              <w:keepNext/>
-              <w:pBdr>
-                <w:bottom w:val="none" w:sz="0" w:space="0" w:color="000000"/>
-                <w:top w:val="none" w:sz="0" w:space="0" w:color="000000"/>
-                <w:left w:val="none" w:sz="0" w:space="0" w:color="000000"/>
-                <w:right w:val="none" w:sz="0" w:space="0" w:color="000000"/>
-              </w:pBdr>
-              <w:spacing w:after="100" w:before="100" w:line="240"/>
-              <w:ind w:firstLine="0" w:left="100" w:right="100"/>
-            </w:pPr>
-            <w:r>
-              <w:rPr>
-                <w:rFonts w:ascii="DejaVu Sans" w:hAnsi="DejaVu Sans" w:eastAsia="DejaVu Sans" w:cs="DejaVu Sans"/>
-                <w:i w:val="false"/>
-                <w:b w:val="false"/>
-                <w:u w:val="none"/>
-                <w:sz w:val="22"/>
-                <w:szCs w:val="22"/>
-                <w:color w:val="000000"/>
-              </w:rPr>
-              <w:t xml:space="preserve">0.053</w:t>
+              <w:t xml:space="preserve">-5</w:t>
+            </w:r>
+          </w:p>
+        </w:tc>
+        <w:tc>
+          <w:tcPr>
+            <w:tcBorders>
+              <w:bottom w:val="single" w:sz="4" w:space="0" w:color="666666"/>
+              <w:top w:val="single" w:sz="4" w:space="0" w:color="666666"/>
+              <w:left w:val="none" w:sz="0" w:space="0" w:color="000000"/>
+              <w:right w:val="none" w:sz="0" w:space="0" w:color="000000"/>
+            </w:tcBorders>
+            <w:shd w:val="clear" w:color="auto" w:fill="FFFFFF"/>
+            <w:tcMar>
+              <w:top w:w="0" w:type="dxa"/>
+              <w:bottom w:w="0" w:type="dxa"/>
+              <w:left w:w="0" w:type="dxa"/>
+              <w:right w:w="0" w:type="dxa"/>
+            </w:tcMar>
+            <w:vAlign w:val="center"/>
+          </w:tcPr>
+          <w:p>
+            <w:pPr>
+              <w:pStyle w:val="Normal"/>
+              <w:jc w:val="right"/>
+              <w:keepNext/>
+              <w:pBdr>
+                <w:bottom w:val="none" w:sz="0" w:space="0" w:color="000000"/>
+                <w:top w:val="none" w:sz="0" w:space="0" w:color="000000"/>
+                <w:left w:val="none" w:sz="0" w:space="0" w:color="000000"/>
+                <w:right w:val="none" w:sz="0" w:space="0" w:color="000000"/>
+              </w:pBdr>
+              <w:spacing w:after="100" w:before="100" w:line="240"/>
+              <w:ind w:firstLine="0" w:left="100" w:right="100"/>
+            </w:pPr>
+            <w:r>
+              <w:rPr>
+                <w:rFonts w:ascii="DejaVu Sans" w:hAnsi="DejaVu Sans" w:eastAsia="DejaVu Sans" w:cs="DejaVu Sans"/>
+                <w:i w:val="false"/>
+                <w:b w:val="false"/>
+                <w:u w:val="none"/>
+                <w:sz w:val="22"/>
+                <w:szCs w:val="22"/>
+                <w:color w:val="000000"/>
+              </w:rPr>
+              <w:t xml:space="preserve">0.57</w:t>
+            </w:r>
+          </w:p>
+        </w:tc>
+        <w:tc>
+          <w:tcPr>
+            <w:tcBorders>
+              <w:bottom w:val="single" w:sz="4" w:space="0" w:color="666666"/>
+              <w:top w:val="single" w:sz="4" w:space="0" w:color="666666"/>
+              <w:left w:val="none" w:sz="0" w:space="0" w:color="000000"/>
+              <w:right w:val="none" w:sz="0" w:space="0" w:color="000000"/>
+            </w:tcBorders>
+            <w:shd w:val="clear" w:color="auto" w:fill="FFFFFF"/>
+            <w:tcMar>
+              <w:top w:w="0" w:type="dxa"/>
+              <w:bottom w:w="0" w:type="dxa"/>
+              <w:left w:w="0" w:type="dxa"/>
+              <w:right w:w="0" w:type="dxa"/>
+            </w:tcMar>
+            <w:vAlign w:val="center"/>
+          </w:tcPr>
+          <w:p>
+            <w:pPr>
+              <w:pStyle w:val="Normal"/>
+              <w:jc w:val="right"/>
+              <w:keepNext/>
+              <w:pBdr>
+                <w:bottom w:val="none" w:sz="0" w:space="0" w:color="000000"/>
+                <w:top w:val="none" w:sz="0" w:space="0" w:color="000000"/>
+                <w:left w:val="none" w:sz="0" w:space="0" w:color="000000"/>
+                <w:right w:val="none" w:sz="0" w:space="0" w:color="000000"/>
+              </w:pBdr>
+              <w:spacing w:after="100" w:before="100" w:line="240"/>
+              <w:ind w:firstLine="0" w:left="100" w:right="100"/>
+            </w:pPr>
+            <w:r>
+              <w:rPr>
+                <w:rFonts w:ascii="DejaVu Sans" w:hAnsi="DejaVu Sans" w:eastAsia="DejaVu Sans" w:cs="DejaVu Sans"/>
+                <w:i w:val="false"/>
+                <w:b w:val="false"/>
+                <w:u w:val="none"/>
+                <w:sz w:val="22"/>
+                <w:szCs w:val="22"/>
+                <w:color w:val="000000"/>
+              </w:rPr>
+              <w:t xml:space="preserve">0.569</w:t>
             </w:r>
           </w:p>
         </w:tc>
@@ -7172,7 +7292,7 @@
                 <w:szCs w:val="22"/>
                 <w:color w:val="000000"/>
               </w:rPr>
-              <w:t xml:space="preserve">1.0 x 10</w:t>
+              <w:t xml:space="preserve">8.6 x 10</w:t>
             </w:r>
             <w:r>
               <w:rPr>
@@ -7185,6 +7305,64 @@
                 <w:szCs w:val="22"/>
                 <w:color w:val="000000"/>
               </w:rPr>
+              <w:t xml:space="preserve">-4</w:t>
+            </w:r>
+          </w:p>
+        </w:tc>
+        <w:tc>
+          <w:tcPr>
+            <w:tcBorders>
+              <w:bottom w:val="single" w:sz="4" w:space="0" w:color="666666"/>
+              <w:top w:val="single" w:sz="4" w:space="0" w:color="666666"/>
+              <w:left w:val="none" w:sz="0" w:space="0" w:color="000000"/>
+              <w:right w:val="none" w:sz="0" w:space="0" w:color="000000"/>
+            </w:tcBorders>
+            <w:shd w:val="clear" w:color="auto" w:fill="FFFFFF"/>
+            <w:tcMar>
+              <w:top w:w="0" w:type="dxa"/>
+              <w:bottom w:w="0" w:type="dxa"/>
+              <w:left w:w="0" w:type="dxa"/>
+              <w:right w:w="0" w:type="dxa"/>
+            </w:tcMar>
+            <w:vAlign w:val="center"/>
+          </w:tcPr>
+          <w:p>
+            <w:pPr>
+              <w:pStyle w:val="Normal"/>
+              <w:jc w:val="right"/>
+              <w:keepNext/>
+              <w:pBdr>
+                <w:bottom w:val="none" w:sz="0" w:space="0" w:color="000000"/>
+                <w:top w:val="none" w:sz="0" w:space="0" w:color="000000"/>
+                <w:left w:val="none" w:sz="0" w:space="0" w:color="000000"/>
+                <w:right w:val="none" w:sz="0" w:space="0" w:color="000000"/>
+              </w:pBdr>
+              <w:spacing w:after="100" w:before="100" w:line="240"/>
+              <w:ind w:firstLine="0" w:left="100" w:right="100"/>
+            </w:pPr>
+            <w:r>
+              <w:rPr>
+                <w:rFonts w:ascii="DejaVu Sans" w:hAnsi="DejaVu Sans" w:eastAsia="DejaVu Sans" w:cs="DejaVu Sans"/>
+                <w:i w:val="false"/>
+                <w:b w:val="false"/>
+                <w:u w:val="none"/>
+                <w:sz w:val="22"/>
+                <w:szCs w:val="22"/>
+                <w:color w:val="000000"/>
+              </w:rPr>
+              <w:t xml:space="preserve">1.5 x 10</w:t>
+            </w:r>
+            <w:r>
+              <w:rPr>
+                <w:rFonts w:ascii="DejaVu Sans" w:hAnsi="DejaVu Sans" w:eastAsia="DejaVu Sans" w:cs="DejaVu Sans"/>
+                <w:i w:val="false"/>
+                <w:b w:val="false"/>
+                <w:u w:val="none"/>
+                <w:vertAlign w:val="superscript"/>
+                <w:sz w:val="22"/>
+                <w:szCs w:val="22"/>
+                <w:color w:val="000000"/>
+              </w:rPr>
               <w:t xml:space="preserve">-3</w:t>
             </w:r>
           </w:p>
@@ -7230,110 +7408,52 @@
                 <w:szCs w:val="22"/>
                 <w:color w:val="000000"/>
               </w:rPr>
-              <w:t xml:space="preserve">1.5 x 10</w:t>
-            </w:r>
-            <w:r>
-              <w:rPr>
-                <w:rFonts w:ascii="DejaVu Sans" w:hAnsi="DejaVu Sans" w:eastAsia="DejaVu Sans" w:cs="DejaVu Sans"/>
-                <w:i w:val="false"/>
-                <w:b w:val="false"/>
-                <w:u w:val="none"/>
-                <w:vertAlign w:val="superscript"/>
-                <w:sz w:val="22"/>
-                <w:szCs w:val="22"/>
-                <w:color w:val="000000"/>
-              </w:rPr>
-              <w:t xml:space="preserve">-3</w:t>
-            </w:r>
-          </w:p>
-        </w:tc>
-        <w:tc>
-          <w:tcPr>
-            <w:tcBorders>
-              <w:bottom w:val="single" w:sz="4" w:space="0" w:color="666666"/>
-              <w:top w:val="single" w:sz="4" w:space="0" w:color="666666"/>
-              <w:left w:val="none" w:sz="0" w:space="0" w:color="000000"/>
-              <w:right w:val="none" w:sz="0" w:space="0" w:color="000000"/>
-            </w:tcBorders>
-            <w:shd w:val="clear" w:color="auto" w:fill="FFFFFF"/>
-            <w:tcMar>
-              <w:top w:w="0" w:type="dxa"/>
-              <w:bottom w:w="0" w:type="dxa"/>
-              <w:left w:w="0" w:type="dxa"/>
-              <w:right w:w="0" w:type="dxa"/>
-            </w:tcMar>
-            <w:vAlign w:val="center"/>
-          </w:tcPr>
-          <w:p>
-            <w:pPr>
-              <w:pStyle w:val="Normal"/>
-              <w:jc w:val="right"/>
-              <w:keepNext/>
-              <w:pBdr>
-                <w:bottom w:val="none" w:sz="0" w:space="0" w:color="000000"/>
-                <w:top w:val="none" w:sz="0" w:space="0" w:color="000000"/>
-                <w:left w:val="none" w:sz="0" w:space="0" w:color="000000"/>
-                <w:right w:val="none" w:sz="0" w:space="0" w:color="000000"/>
-              </w:pBdr>
-              <w:spacing w:after="100" w:before="100" w:line="240"/>
-              <w:ind w:firstLine="0" w:left="100" w:right="100"/>
-            </w:pPr>
-            <w:r>
-              <w:rPr>
-                <w:rFonts w:ascii="DejaVu Sans" w:hAnsi="DejaVu Sans" w:eastAsia="DejaVu Sans" w:cs="DejaVu Sans"/>
-                <w:i w:val="false"/>
-                <w:b w:val="false"/>
-                <w:u w:val="none"/>
-                <w:sz w:val="22"/>
-                <w:szCs w:val="22"/>
-                <w:color w:val="000000"/>
-              </w:rPr>
-              <w:t xml:space="preserve">0.687</w:t>
-            </w:r>
-          </w:p>
-        </w:tc>
-        <w:tc>
-          <w:tcPr>
-            <w:tcBorders>
-              <w:bottom w:val="single" w:sz="4" w:space="0" w:color="666666"/>
-              <w:top w:val="single" w:sz="4" w:space="0" w:color="666666"/>
-              <w:left w:val="none" w:sz="0" w:space="0" w:color="000000"/>
-              <w:right w:val="none" w:sz="0" w:space="0" w:color="000000"/>
-            </w:tcBorders>
-            <w:shd w:val="clear" w:color="auto" w:fill="FFFFFF"/>
-            <w:tcMar>
-              <w:top w:w="0" w:type="dxa"/>
-              <w:bottom w:w="0" w:type="dxa"/>
-              <w:left w:w="0" w:type="dxa"/>
-              <w:right w:w="0" w:type="dxa"/>
-            </w:tcMar>
-            <w:vAlign w:val="center"/>
-          </w:tcPr>
-          <w:p>
-            <w:pPr>
-              <w:pStyle w:val="Normal"/>
-              <w:jc w:val="right"/>
-              <w:keepNext/>
-              <w:pBdr>
-                <w:bottom w:val="none" w:sz="0" w:space="0" w:color="000000"/>
-                <w:top w:val="none" w:sz="0" w:space="0" w:color="000000"/>
-                <w:left w:val="none" w:sz="0" w:space="0" w:color="000000"/>
-                <w:right w:val="none" w:sz="0" w:space="0" w:color="000000"/>
-              </w:pBdr>
-              <w:spacing w:after="100" w:before="100" w:line="240"/>
-              <w:ind w:firstLine="0" w:left="100" w:right="100"/>
-            </w:pPr>
-            <w:r>
-              <w:rPr>
-                <w:rFonts w:ascii="DejaVu Sans" w:hAnsi="DejaVu Sans" w:eastAsia="DejaVu Sans" w:cs="DejaVu Sans"/>
-                <w:i w:val="false"/>
-                <w:b w:val="false"/>
-                <w:u w:val="none"/>
-                <w:sz w:val="22"/>
-                <w:szCs w:val="22"/>
-                <w:color w:val="000000"/>
-              </w:rPr>
-              <w:t xml:space="preserve">0.494</w:t>
+              <w:t xml:space="preserve">0.57</w:t>
+            </w:r>
+          </w:p>
+        </w:tc>
+        <w:tc>
+          <w:tcPr>
+            <w:tcBorders>
+              <w:bottom w:val="single" w:sz="4" w:space="0" w:color="666666"/>
+              <w:top w:val="single" w:sz="4" w:space="0" w:color="666666"/>
+              <w:left w:val="none" w:sz="0" w:space="0" w:color="000000"/>
+              <w:right w:val="none" w:sz="0" w:space="0" w:color="000000"/>
+            </w:tcBorders>
+            <w:shd w:val="clear" w:color="auto" w:fill="FFFFFF"/>
+            <w:tcMar>
+              <w:top w:w="0" w:type="dxa"/>
+              <w:bottom w:w="0" w:type="dxa"/>
+              <w:left w:w="0" w:type="dxa"/>
+              <w:right w:w="0" w:type="dxa"/>
+            </w:tcMar>
+            <w:vAlign w:val="center"/>
+          </w:tcPr>
+          <w:p>
+            <w:pPr>
+              <w:pStyle w:val="Normal"/>
+              <w:jc w:val="right"/>
+              <w:keepNext/>
+              <w:pBdr>
+                <w:bottom w:val="none" w:sz="0" w:space="0" w:color="000000"/>
+                <w:top w:val="none" w:sz="0" w:space="0" w:color="000000"/>
+                <w:left w:val="none" w:sz="0" w:space="0" w:color="000000"/>
+                <w:right w:val="none" w:sz="0" w:space="0" w:color="000000"/>
+              </w:pBdr>
+              <w:spacing w:after="100" w:before="100" w:line="240"/>
+              <w:ind w:firstLine="0" w:left="100" w:right="100"/>
+            </w:pPr>
+            <w:r>
+              <w:rPr>
+                <w:rFonts w:ascii="DejaVu Sans" w:hAnsi="DejaVu Sans" w:eastAsia="DejaVu Sans" w:cs="DejaVu Sans"/>
+                <w:i w:val="false"/>
+                <w:b w:val="false"/>
+                <w:u w:val="none"/>
+                <w:sz w:val="22"/>
+                <w:szCs w:val="22"/>
+                <w:color w:val="000000"/>
+              </w:rPr>
+              <w:t xml:space="preserve">0.571</w:t>
             </w:r>
           </w:p>
         </w:tc>
@@ -7477,7 +7597,7 @@
                 <w:szCs w:val="22"/>
                 <w:color w:val="000000"/>
               </w:rPr>
-              <w:t xml:space="preserve">-3.4 x 10</w:t>
+              <w:t xml:space="preserve">-2.8 x 10</w:t>
             </w:r>
             <w:r>
               <w:rPr>
@@ -7535,7 +7655,7 @@
                 <w:szCs w:val="22"/>
                 <w:color w:val="000000"/>
               </w:rPr>
-              <w:t xml:space="preserve">7.8 x 10</w:t>
+              <w:t xml:space="preserve">8.1 x 10</w:t>
             </w:r>
             <w:r>
               <w:rPr>
@@ -7593,52 +7713,52 @@
                 <w:szCs w:val="22"/>
                 <w:color w:val="000000"/>
               </w:rPr>
-              <w:t xml:space="preserve">-0.432</w:t>
-            </w:r>
-          </w:p>
-        </w:tc>
-        <w:tc>
-          <w:tcPr>
-            <w:tcBorders>
-              <w:bottom w:val="single" w:sz="4" w:space="0" w:color="666666"/>
-              <w:top w:val="single" w:sz="4" w:space="0" w:color="666666"/>
-              <w:left w:val="none" w:sz="0" w:space="0" w:color="000000"/>
-              <w:right w:val="none" w:sz="0" w:space="0" w:color="000000"/>
-            </w:tcBorders>
-            <w:shd w:val="clear" w:color="auto" w:fill="FFFFFF"/>
-            <w:tcMar>
-              <w:top w:w="0" w:type="dxa"/>
-              <w:bottom w:w="0" w:type="dxa"/>
-              <w:left w:w="0" w:type="dxa"/>
-              <w:right w:w="0" w:type="dxa"/>
-            </w:tcMar>
-            <w:vAlign w:val="center"/>
-          </w:tcPr>
-          <w:p>
-            <w:pPr>
-              <w:pStyle w:val="Normal"/>
-              <w:jc w:val="right"/>
-              <w:keepNext/>
-              <w:pBdr>
-                <w:bottom w:val="none" w:sz="0" w:space="0" w:color="000000"/>
-                <w:top w:val="none" w:sz="0" w:space="0" w:color="000000"/>
-                <w:left w:val="none" w:sz="0" w:space="0" w:color="000000"/>
-                <w:right w:val="none" w:sz="0" w:space="0" w:color="000000"/>
-              </w:pBdr>
-              <w:spacing w:after="100" w:before="100" w:line="240"/>
-              <w:ind w:firstLine="0" w:left="100" w:right="100"/>
-            </w:pPr>
-            <w:r>
-              <w:rPr>
-                <w:rFonts w:ascii="DejaVu Sans" w:hAnsi="DejaVu Sans" w:eastAsia="DejaVu Sans" w:cs="DejaVu Sans"/>
-                <w:i w:val="false"/>
-                <w:b w:val="false"/>
-                <w:u w:val="none"/>
-                <w:sz w:val="22"/>
-                <w:szCs w:val="22"/>
-                <w:color w:val="000000"/>
-              </w:rPr>
-              <w:t xml:space="preserve">0.667</w:t>
+              <w:t xml:space="preserve">-0.34</w:t>
+            </w:r>
+          </w:p>
+        </w:tc>
+        <w:tc>
+          <w:tcPr>
+            <w:tcBorders>
+              <w:bottom w:val="single" w:sz="4" w:space="0" w:color="666666"/>
+              <w:top w:val="single" w:sz="4" w:space="0" w:color="666666"/>
+              <w:left w:val="none" w:sz="0" w:space="0" w:color="000000"/>
+              <w:right w:val="none" w:sz="0" w:space="0" w:color="000000"/>
+            </w:tcBorders>
+            <w:shd w:val="clear" w:color="auto" w:fill="FFFFFF"/>
+            <w:tcMar>
+              <w:top w:w="0" w:type="dxa"/>
+              <w:bottom w:w="0" w:type="dxa"/>
+              <w:left w:w="0" w:type="dxa"/>
+              <w:right w:w="0" w:type="dxa"/>
+            </w:tcMar>
+            <w:vAlign w:val="center"/>
+          </w:tcPr>
+          <w:p>
+            <w:pPr>
+              <w:pStyle w:val="Normal"/>
+              <w:jc w:val="right"/>
+              <w:keepNext/>
+              <w:pBdr>
+                <w:bottom w:val="none" w:sz="0" w:space="0" w:color="000000"/>
+                <w:top w:val="none" w:sz="0" w:space="0" w:color="000000"/>
+                <w:left w:val="none" w:sz="0" w:space="0" w:color="000000"/>
+                <w:right w:val="none" w:sz="0" w:space="0" w:color="000000"/>
+              </w:pBdr>
+              <w:spacing w:after="100" w:before="100" w:line="240"/>
+              <w:ind w:firstLine="0" w:left="100" w:right="100"/>
+            </w:pPr>
+            <w:r>
+              <w:rPr>
+                <w:rFonts w:ascii="DejaVu Sans" w:hAnsi="DejaVu Sans" w:eastAsia="DejaVu Sans" w:cs="DejaVu Sans"/>
+                <w:i w:val="false"/>
+                <w:b w:val="false"/>
+                <w:u w:val="none"/>
+                <w:sz w:val="22"/>
+                <w:szCs w:val="22"/>
+                <w:color w:val="000000"/>
+              </w:rPr>
+              <w:t xml:space="preserve">0.733</w:t>
             </w:r>
           </w:p>
         </w:tc>
@@ -7769,7 +7889,7 @@
                 <w:szCs w:val="22"/>
                 <w:color w:val="000000"/>
               </w:rPr>
-              <w:t xml:space="preserve">2.1 x 10</w:t>
+              <w:t xml:space="preserve">2.0 x 10</w:t>
             </w:r>
             <w:r>
               <w:rPr>
@@ -7827,7 +7947,7 @@
                 <w:szCs w:val="22"/>
                 <w:color w:val="000000"/>
               </w:rPr>
-              <w:t xml:space="preserve">2.8 x 10</w:t>
+              <w:t xml:space="preserve">2.9 x 10</w:t>
             </w:r>
             <w:r>
               <w:rPr>
@@ -7885,7 +8005,7 @@
                 <w:szCs w:val="22"/>
                 <w:color w:val="000000"/>
               </w:rPr>
-              <w:t xml:space="preserve">0.738</w:t>
+              <w:t xml:space="preserve">0.68</w:t>
             </w:r>
           </w:p>
         </w:tc>
@@ -7930,7 +8050,7 @@
                 <w:szCs w:val="22"/>
                 <w:color w:val="000000"/>
               </w:rPr>
-              <w:t xml:space="preserve">0.463</w:t>
+              <w:t xml:space="preserve">0.501</w:t>
             </w:r>
           </w:p>
         </w:tc>

</xml_diff>